<commit_message>
update figure and data fitting and report
</commit_message>
<xml_diff>
--- a/Baihan_Model_Report_04302016_for_Yue.docx
+++ b/Baihan_Model_Report_04302016_for_Yue.docx
@@ -8,23 +8,16 @@
           <w:b/>
         </w:rPr>
       </w:pPr>
-    </w:p>
-    <w:p>
-      <w:pPr>
-        <w:rPr>
-          <w:b/>
-        </w:rPr>
-      </w:pPr>
       <w:r>
         <w:rPr>
           <w:b/>
           <w:noProof/>
         </w:rPr>
         <w:drawing>
-          <wp:inline distT="0" distB="0" distL="0" distR="0" wp14:anchorId="1D787D8A" wp14:editId="45EF3E77">
-            <wp:extent cx="6400800" cy="3088640"/>
-            <wp:effectExtent l="0" t="0" r="0" b="10160"/>
-            <wp:docPr id="1" name="Picture 1"/>
+          <wp:inline distT="0" distB="0" distL="0" distR="0" wp14:anchorId="2A342B08" wp14:editId="1D6B99CC">
+            <wp:extent cx="6400800" cy="3107690"/>
+            <wp:effectExtent l="0" t="0" r="0" b="0"/>
+            <wp:docPr id="7" name="Picture 7"/>
             <wp:cNvGraphicFramePr>
               <a:graphicFrameLocks xmlns:a="http://schemas.openxmlformats.org/drawingml/2006/main" noChangeAspect="1"/>
             </wp:cNvGraphicFramePr>
@@ -32,7 +25,7 @@
               <a:graphicData uri="http://schemas.openxmlformats.org/drawingml/2006/picture">
                 <pic:pic xmlns:pic="http://schemas.openxmlformats.org/drawingml/2006/picture">
                   <pic:nvPicPr>
-                    <pic:cNvPr id="1" name="fig1.eps"/>
+                    <pic:cNvPr id="7" name="fig1.eps"/>
                     <pic:cNvPicPr/>
                   </pic:nvPicPr>
                   <pic:blipFill>
@@ -50,7 +43,7 @@
                   <pic:spPr>
                     <a:xfrm>
                       <a:off x="0" y="0"/>
-                      <a:ext cx="6400800" cy="3088640"/>
+                      <a:ext cx="6400800" cy="3107690"/>
                     </a:xfrm>
                     <a:prstGeom prst="rect">
                       <a:avLst/>
@@ -63,7 +56,6 @@
         </w:drawing>
       </w:r>
     </w:p>
-    <w:p/>
     <w:p>
       <w:r>
         <w:rPr>
@@ -114,14 +106,159 @@
     </w:p>
     <w:p>
       <w:pPr>
-        <w:rPr>
-          <w:b/>
-        </w:rPr>
-      </w:pPr>
-      <w:bookmarkStart w:id="0" w:name="_GoBack"/>
-      <w:bookmarkEnd w:id="0"/>
-    </w:p>
-    <w:p/>
+        <w:widowControl/>
+        <w:jc w:val="left"/>
+        <w:rPr>
+          <w:kern w:val="0"/>
+        </w:rPr>
+      </w:pPr>
+    </w:p>
+    <w:p>
+      <w:pPr>
+        <w:widowControl/>
+        <w:jc w:val="left"/>
+        <w:rPr>
+          <w:b/>
+          <w:kern w:val="0"/>
+        </w:rPr>
+      </w:pPr>
+      <w:r>
+        <w:rPr>
+          <w:b/>
+          <w:kern w:val="0"/>
+        </w:rPr>
+        <w:t>Want:</w:t>
+      </w:r>
+    </w:p>
+    <w:p>
+      <w:pPr>
+        <w:widowControl/>
+        <w:jc w:val="left"/>
+        <w:rPr>
+          <w:kern w:val="0"/>
+        </w:rPr>
+      </w:pPr>
+      <w:r>
+        <w:rPr>
+          <w:kern w:val="0"/>
+        </w:rPr>
+        <w:t>SL high transmission, low fatality</w:t>
+      </w:r>
+      <w:r>
+        <w:rPr>
+          <w:kern w:val="0"/>
+        </w:rPr>
+        <w:t xml:space="preserve">   </w:t>
+      </w:r>
+      <w:r>
+        <w:rPr>
+          <w:kern w:val="0"/>
+        </w:rPr>
+        <w:sym w:font="Wingdings" w:char="F0E0"/>
+      </w:r>
+      <w:r>
+        <w:rPr>
+          <w:kern w:val="0"/>
+        </w:rPr>
+        <w:t xml:space="preserve"> </w:t>
+      </w:r>
+      <m:oMath>
+        <m:r>
+          <w:rPr>
+            <w:rFonts w:ascii="Cambria Math" w:hAnsi="Cambria Math"/>
+          </w:rPr>
+          <m:t>β</m:t>
+        </m:r>
+      </m:oMath>
+      <w:r>
+        <w:rPr>
+          <w:iCs/>
+        </w:rPr>
+        <w:t xml:space="preserve">: GUI &lt; SL     </w:t>
+      </w:r>
+    </w:p>
+    <w:p>
+      <w:pPr>
+        <w:widowControl/>
+        <w:jc w:val="left"/>
+        <w:rPr>
+          <w:b/>
+          <w:kern w:val="0"/>
+        </w:rPr>
+      </w:pPr>
+      <w:r>
+        <w:rPr>
+          <w:kern w:val="0"/>
+        </w:rPr>
+        <w:t>GUI low transmission, high fatality</w:t>
+      </w:r>
+      <w:r>
+        <w:rPr>
+          <w:kern w:val="0"/>
+        </w:rPr>
+        <w:t xml:space="preserve">  </w:t>
+      </w:r>
+      <w:r>
+        <w:rPr>
+          <w:kern w:val="0"/>
+        </w:rPr>
+        <w:sym w:font="Wingdings" w:char="F0E0"/>
+      </w:r>
+      <w:r>
+        <w:rPr>
+          <w:kern w:val="0"/>
+        </w:rPr>
+        <w:t xml:space="preserve"> </w:t>
+      </w:r>
+      <m:oMath>
+        <m:r>
+          <w:rPr>
+            <w:rFonts w:ascii="Cambria Math" w:hAnsi="Cambria Math"/>
+            <w:kern w:val="0"/>
+          </w:rPr>
+          <m:t>γ</m:t>
+        </m:r>
+        <m:r>
+          <w:rPr>
+            <w:rFonts w:ascii="Cambria Math" w:hAnsi="Cambria Math"/>
+            <w:kern w:val="0"/>
+          </w:rPr>
+          <m:t>:</m:t>
+        </m:r>
+      </m:oMath>
+      <w:r>
+        <w:rPr>
+          <w:iCs/>
+          <w:kern w:val="0"/>
+        </w:rPr>
+        <w:t xml:space="preserve"> GUI &gt; SL</w:t>
+      </w:r>
+    </w:p>
+    <w:p>
+      <w:pPr>
+        <w:widowControl/>
+        <w:jc w:val="left"/>
+        <w:rPr>
+          <w:b/>
+          <w:kern w:val="0"/>
+        </w:rPr>
+      </w:pPr>
+    </w:p>
+    <w:p>
+      <w:pPr>
+        <w:widowControl/>
+        <w:jc w:val="left"/>
+        <w:rPr>
+          <w:b/>
+        </w:rPr>
+      </w:pPr>
+      <w:r>
+        <w:rPr>
+          <w:b/>
+        </w:rPr>
+        <w:t>Models:</w:t>
+      </w:r>
+    </w:p>
     <w:p>
       <w:pPr>
         <w:pStyle w:val="ListParagraph"/>
@@ -139,7 +276,7 @@
         <w:pStyle w:val="ListParagraph"/>
         <w:numPr>
           <w:ilvl w:val="0"/>
-          <w:numId w:val="2"/>
+          <w:numId w:val="5"/>
         </w:numPr>
         <w:rPr>
           <w:b/>
@@ -159,15 +296,136 @@
       </w:r>
     </w:p>
     <w:p>
+      <w:pPr>
+        <w:pStyle w:val="ListParagraph"/>
+        <w:numPr>
+          <w:ilvl w:val="0"/>
+          <w:numId w:val="5"/>
+        </w:numPr>
+        <w:rPr>
+          <w:b/>
+        </w:rPr>
+      </w:pPr>
+      <w:r>
+        <w:t xml:space="preserve">With </w:t>
+      </w:r>
+      <w:r>
+        <w:rPr>
+          <w:b/>
+        </w:rPr>
+        <w:t xml:space="preserve">2 least square </w:t>
+      </w:r>
+      <w:r>
+        <w:t>based on Infectious cases</w:t>
+      </w:r>
+      <w:r>
+        <w:t xml:space="preserve"> and death cases</w:t>
+      </w:r>
+    </w:p>
+    <w:p>
+      <w:pPr>
+        <w:pStyle w:val="ListParagraph"/>
+        <w:numPr>
+          <w:ilvl w:val="0"/>
+          <w:numId w:val="1"/>
+        </w:numPr>
+      </w:pPr>
+      <w:r>
+        <w:t>SEIR Model</w:t>
+      </w:r>
+    </w:p>
+    <w:p/>
+    <w:p>
+      <w:pPr>
+        <w:widowControl/>
+        <w:jc w:val="left"/>
+        <w:rPr>
+          <w:b/>
+        </w:rPr>
+      </w:pPr>
+      <w:r>
+        <w:rPr>
+          <w:b/>
+        </w:rPr>
+        <w:br w:type="page"/>
+      </w:r>
+    </w:p>
+    <w:p>
+      <w:pPr>
+        <w:rPr>
+          <w:b/>
+        </w:rPr>
+      </w:pPr>
+      <w:r>
+        <w:rPr>
+          <w:b/>
+        </w:rPr>
+        <w:lastRenderedPageBreak/>
+        <w:t>Models:</w:t>
+      </w:r>
+    </w:p>
+    <w:p>
+      <w:pPr>
+        <w:rPr>
+          <w:b/>
+        </w:rPr>
+      </w:pPr>
+    </w:p>
+    <w:p>
+      <w:pPr>
+        <w:pStyle w:val="ListParagraph"/>
+        <w:numPr>
+          <w:ilvl w:val="0"/>
+          <w:numId w:val="3"/>
+        </w:numPr>
+      </w:pPr>
+      <w:r>
+        <w:t>Simple SIR Model</w:t>
+      </w:r>
+    </w:p>
+    <w:p>
+      <w:pPr>
+        <w:pStyle w:val="ListParagraph"/>
+        <w:numPr>
+          <w:ilvl w:val="0"/>
+          <w:numId w:val="4"/>
+        </w:numPr>
+        <w:rPr>
+          <w:b/>
+        </w:rPr>
+      </w:pPr>
+      <w:r>
+        <w:t xml:space="preserve">With </w:t>
+      </w:r>
+      <w:r>
+        <w:rPr>
+          <w:b/>
+        </w:rPr>
+        <w:t xml:space="preserve">only 1 least square </w:t>
+      </w:r>
+      <w:r>
+        <w:t>based on Infectious cases</w:t>
+      </w:r>
+    </w:p>
+    <w:p>
+      <w:pPr>
+        <w:pStyle w:val="ListParagraph"/>
+        <w:ind w:left="720" w:firstLine="0"/>
+        <w:rPr>
+          <w:b/>
+        </w:rPr>
+      </w:pPr>
+    </w:p>
+    <w:p>
       <w:r>
         <w:rPr>
           <w:noProof/>
         </w:rPr>
         <w:drawing>
-          <wp:inline distT="0" distB="0" distL="0" distR="0" wp14:anchorId="5F6EDC9F" wp14:editId="5D96F59C">
-            <wp:extent cx="6400800" cy="2923540"/>
+          <wp:inline distT="0" distB="0" distL="0" distR="0" wp14:anchorId="1D72D06D" wp14:editId="6D4AC622">
+            <wp:extent cx="6400800" cy="2521585"/>
             <wp:effectExtent l="0" t="0" r="0" b="0"/>
-            <wp:docPr id="4" name="Picture 4"/>
+            <wp:docPr id="8" name="Picture 8"/>
             <wp:cNvGraphicFramePr>
               <a:graphicFrameLocks xmlns:a="http://schemas.openxmlformats.org/drawingml/2006/main" noChangeAspect="1"/>
             </wp:cNvGraphicFramePr>
@@ -175,7 +433,7 @@
               <a:graphicData uri="http://schemas.openxmlformats.org/drawingml/2006/picture">
                 <pic:pic xmlns:pic="http://schemas.openxmlformats.org/drawingml/2006/picture">
                   <pic:nvPicPr>
-                    <pic:cNvPr id="4" name="sirGUI1lsq.eps"/>
+                    <pic:cNvPr id="8" name="sirGUI1lsq.eps"/>
                     <pic:cNvPicPr/>
                   </pic:nvPicPr>
                   <pic:blipFill>
@@ -193,7 +451,7 @@
                   <pic:spPr>
                     <a:xfrm>
                       <a:off x="0" y="0"/>
-                      <a:ext cx="6400800" cy="2923540"/>
+                      <a:ext cx="6400800" cy="2521585"/>
                     </a:xfrm>
                     <a:prstGeom prst="rect">
                       <a:avLst/>
@@ -208,15 +466,43 @@
     </w:p>
     <w:p>
       <w:r>
+        <w:tab/>
+      </w:r>
+      <m:oMath>
+        <m:r>
+          <w:rPr>
+            <w:rFonts w:ascii="Cambria Math" w:hAnsi="Cambria Math"/>
+          </w:rPr>
+          <m:t>β= </m:t>
+        </m:r>
+      </m:oMath>
+      <w:r>
+        <w:t xml:space="preserve">0.7916    </w:t>
+      </w:r>
+      <m:oMath>
+        <m:r>
+          <w:rPr>
+            <w:rFonts w:ascii="Cambria Math" w:hAnsi="Cambria Math"/>
+            <w:kern w:val="0"/>
+          </w:rPr>
+          <m:t xml:space="preserve">γ=  </m:t>
+        </m:r>
+      </m:oMath>
+      <w:r>
+        <w:t>0.0916</w:t>
+      </w:r>
+    </w:p>
+    <w:p/>
+    <w:p>
+      <w:r>
         <w:rPr>
           <w:noProof/>
         </w:rPr>
-        <w:lastRenderedPageBreak/>
         <w:drawing>
-          <wp:inline distT="0" distB="0" distL="0" distR="0" wp14:anchorId="03F5D2E6" wp14:editId="4DDDFB8B">
-            <wp:extent cx="6400800" cy="3190240"/>
-            <wp:effectExtent l="0" t="0" r="0" b="10160"/>
-            <wp:docPr id="3" name="Picture 3"/>
+          <wp:inline distT="0" distB="0" distL="0" distR="0" wp14:anchorId="7455AFD6" wp14:editId="763E5948">
+            <wp:extent cx="6400800" cy="2514600"/>
+            <wp:effectExtent l="0" t="0" r="0" b="0"/>
+            <wp:docPr id="9" name="Picture 9"/>
             <wp:cNvGraphicFramePr>
               <a:graphicFrameLocks xmlns:a="http://schemas.openxmlformats.org/drawingml/2006/main" noChangeAspect="1"/>
             </wp:cNvGraphicFramePr>
@@ -224,7 +510,7 @@
               <a:graphicData uri="http://schemas.openxmlformats.org/drawingml/2006/picture">
                 <pic:pic xmlns:pic="http://schemas.openxmlformats.org/drawingml/2006/picture">
                   <pic:nvPicPr>
-                    <pic:cNvPr id="3" name="sirSL1lsq.eps"/>
+                    <pic:cNvPr id="9" name="sirSL1lsq.eps"/>
                     <pic:cNvPicPr/>
                   </pic:nvPicPr>
                   <pic:blipFill>
@@ -242,7 +528,7 @@
                   <pic:spPr>
                     <a:xfrm>
                       <a:off x="0" y="0"/>
-                      <a:ext cx="6400800" cy="3190240"/>
+                      <a:ext cx="6400800" cy="2514600"/>
                     </a:xfrm>
                     <a:prstGeom prst="rect">
                       <a:avLst/>
@@ -256,13 +542,44 @@
       </w:r>
     </w:p>
     <w:p>
-      <w:pPr>
-        <w:rPr>
-          <w:b/>
-        </w:rPr>
-      </w:pPr>
-    </w:p>
-    <w:p>
+      <w:r>
+        <w:tab/>
+      </w:r>
+      <m:oMath>
+        <m:r>
+          <w:rPr>
+            <w:rFonts w:ascii="Cambria Math" w:hAnsi="Cambria Math"/>
+          </w:rPr>
+          <w:tab/>
+        </m:r>
+        <m:r>
+          <w:rPr>
+            <w:rFonts w:ascii="Cambria Math" w:hAnsi="Cambria Math"/>
+          </w:rPr>
+          <m:t>β= </m:t>
+        </m:r>
+      </m:oMath>
+      <w:r>
+        <w:t xml:space="preserve">0.9505    </w:t>
+      </w:r>
+      <m:oMath>
+        <m:r>
+          <w:rPr>
+            <w:rFonts w:ascii="Cambria Math" w:hAnsi="Cambria Math"/>
+            <w:kern w:val="0"/>
+          </w:rPr>
+          <m:t xml:space="preserve">γ=  </m:t>
+        </m:r>
+      </m:oMath>
+      <w:r>
+        <w:t>0.0257</w:t>
+      </w:r>
+    </w:p>
+    <w:p/>
+    <w:p>
+      <w:pPr>
+        <w:ind w:firstLine="360"/>
+      </w:pPr>
       <w:r>
         <w:rPr>
           <w:b/>
@@ -270,7 +587,54 @@
         <w:t xml:space="preserve">Conclusion: </w:t>
       </w:r>
       <w:r>
+        <w:rPr>
+          <w:b/>
+        </w:rPr>
+        <w:tab/>
+      </w:r>
+      <w:r>
+        <w:t>Support</w:t>
+      </w:r>
+    </w:p>
+    <w:p>
+      <w:pPr>
+        <w:ind w:firstLine="360"/>
+      </w:pPr>
+      <w:r>
+        <w:rPr>
+          <w:b/>
+        </w:rPr>
+        <w:t xml:space="preserve">Remark: </w:t>
+      </w:r>
+      <w:r>
+        <w:rPr>
+          <w:b/>
+        </w:rPr>
+        <w:tab/>
+      </w:r>
+      <w:r>
+        <w:rPr>
+          <w:b/>
+        </w:rPr>
+        <w:tab/>
+      </w:r>
+      <w:r>
+        <w:t>Good at cap</w:t>
+      </w:r>
+      <w:r>
+        <w:t xml:space="preserve">turing </w:t>
+      </w:r>
+      <w:r>
         <w:t>Not good at fitting recovered or death cases</w:t>
+      </w:r>
+    </w:p>
+    <w:p>
+      <w:pPr>
+        <w:widowControl/>
+        <w:jc w:val="left"/>
+      </w:pPr>
+      <w:r>
+        <w:br w:type="page"/>
       </w:r>
     </w:p>
     <w:p>
@@ -287,7 +651,7 @@
         <w:pStyle w:val="ListParagraph"/>
         <w:numPr>
           <w:ilvl w:val="0"/>
-          <w:numId w:val="2"/>
+          <w:numId w:val="4"/>
         </w:numPr>
         <w:rPr>
           <w:b/>
@@ -300,7 +664,7 @@
         <w:rPr>
           <w:b/>
         </w:rPr>
-        <w:t>only 2</w:t>
+        <w:t>2</w:t>
       </w:r>
       <w:r>
         <w:rPr>
@@ -317,6 +681,15 @@
     </w:p>
     <w:p>
       <w:pPr>
+        <w:pStyle w:val="ListParagraph"/>
+        <w:ind w:left="720" w:firstLine="0"/>
+        <w:rPr>
+          <w:b/>
+        </w:rPr>
+      </w:pPr>
+    </w:p>
+    <w:p>
+      <w:pPr>
         <w:rPr>
           <w:b/>
         </w:rPr>
@@ -327,10 +700,10 @@
           <w:noProof/>
         </w:rPr>
         <w:drawing>
-          <wp:inline distT="0" distB="0" distL="0" distR="0" wp14:anchorId="60D2DA4F" wp14:editId="5BE76FE2">
-            <wp:extent cx="6400800" cy="2885440"/>
-            <wp:effectExtent l="0" t="0" r="0" b="10160"/>
-            <wp:docPr id="5" name="Picture 5"/>
+          <wp:inline distT="0" distB="0" distL="0" distR="0" wp14:anchorId="7F9A5140" wp14:editId="0AB8A60A">
+            <wp:extent cx="6400800" cy="2503170"/>
+            <wp:effectExtent l="0" t="0" r="0" b="11430"/>
+            <wp:docPr id="10" name="Picture 10"/>
             <wp:cNvGraphicFramePr>
               <a:graphicFrameLocks xmlns:a="http://schemas.openxmlformats.org/drawingml/2006/main" noChangeAspect="1"/>
             </wp:cNvGraphicFramePr>
@@ -338,7 +711,7 @@
               <a:graphicData uri="http://schemas.openxmlformats.org/drawingml/2006/picture">
                 <pic:pic xmlns:pic="http://schemas.openxmlformats.org/drawingml/2006/picture">
                   <pic:nvPicPr>
-                    <pic:cNvPr id="5" name="sirGUI2lsq.eps"/>
+                    <pic:cNvPr id="10" name="sirGUI2lsq.eps"/>
                     <pic:cNvPicPr/>
                   </pic:nvPicPr>
                   <pic:blipFill>
@@ -356,7 +729,7 @@
                   <pic:spPr>
                     <a:xfrm>
                       <a:off x="0" y="0"/>
-                      <a:ext cx="6400800" cy="2885440"/>
+                      <a:ext cx="6400800" cy="2503170"/>
                     </a:xfrm>
                     <a:prstGeom prst="rect">
                       <a:avLst/>
@@ -370,6 +743,62 @@
       </w:r>
     </w:p>
     <w:p>
+      <w:r>
+        <w:tab/>
+      </w:r>
+      <m:oMath>
+        <m:r>
+          <w:rPr>
+            <w:rFonts w:ascii="Cambria Math" w:hAnsi="Cambria Math"/>
+          </w:rPr>
+          <w:tab/>
+        </m:r>
+        <m:r>
+          <w:rPr>
+            <w:rFonts w:ascii="Cambria Math" w:hAnsi="Cambria Math"/>
+          </w:rPr>
+          <m:t>β= </m:t>
+        </m:r>
+      </m:oMath>
+      <w:r>
+        <w:rPr>
+          <w:iCs/>
+        </w:rPr>
+        <w:t>1</w:t>
+      </w:r>
+      <w:r>
+        <w:rPr>
+          <w:iCs/>
+        </w:rPr>
+        <w:t>.3618</w:t>
+      </w:r>
+      <w:r>
+        <w:t xml:space="preserve">    </w:t>
+      </w:r>
+      <m:oMath>
+        <m:r>
+          <w:rPr>
+            <w:rFonts w:ascii="Cambria Math" w:hAnsi="Cambria Math"/>
+            <w:kern w:val="0"/>
+          </w:rPr>
+          <m:t xml:space="preserve">γ=  </m:t>
+        </m:r>
+      </m:oMath>
+      <w:r>
+        <w:rPr>
+          <w:iCs/>
+        </w:rPr>
+        <w:t>0.2845</w:t>
+      </w:r>
+    </w:p>
+    <w:p>
+      <w:pPr>
+        <w:rPr>
+          <w:b/>
+        </w:rPr>
+      </w:pPr>
+    </w:p>
+    <w:p>
       <w:pPr>
         <w:rPr>
           <w:b/>
@@ -381,10 +810,10 @@
           <w:noProof/>
         </w:rPr>
         <w:drawing>
-          <wp:inline distT="0" distB="0" distL="0" distR="0" wp14:anchorId="3593DB45" wp14:editId="0862256D">
-            <wp:extent cx="6400800" cy="2919095"/>
-            <wp:effectExtent l="0" t="0" r="0" b="1905"/>
-            <wp:docPr id="6" name="Picture 6"/>
+          <wp:inline distT="0" distB="0" distL="0" distR="0" wp14:anchorId="595ED426" wp14:editId="539B20E7">
+            <wp:extent cx="6400800" cy="2503170"/>
+            <wp:effectExtent l="0" t="0" r="0" b="11430"/>
+            <wp:docPr id="11" name="Picture 11"/>
             <wp:cNvGraphicFramePr>
               <a:graphicFrameLocks xmlns:a="http://schemas.openxmlformats.org/drawingml/2006/main" noChangeAspect="1"/>
             </wp:cNvGraphicFramePr>
@@ -392,7 +821,7 @@
               <a:graphicData uri="http://schemas.openxmlformats.org/drawingml/2006/picture">
                 <pic:pic xmlns:pic="http://schemas.openxmlformats.org/drawingml/2006/picture">
                   <pic:nvPicPr>
-                    <pic:cNvPr id="6" name="sirSL2lsq.eps"/>
+                    <pic:cNvPr id="11" name="sirSL2lsq.eps"/>
                     <pic:cNvPicPr/>
                   </pic:nvPicPr>
                   <pic:blipFill>
@@ -410,7 +839,7 @@
                   <pic:spPr>
                     <a:xfrm>
                       <a:off x="0" y="0"/>
-                      <a:ext cx="6400800" cy="2919095"/>
+                      <a:ext cx="6400800" cy="2503170"/>
                     </a:xfrm>
                     <a:prstGeom prst="rect">
                       <a:avLst/>
@@ -425,13 +854,104 @@
     </w:p>
     <w:p>
       <w:r>
+        <w:tab/>
+      </w:r>
+      <m:oMath>
+        <m:r>
+          <w:rPr>
+            <w:rFonts w:ascii="Cambria Math" w:hAnsi="Cambria Math"/>
+          </w:rPr>
+          <w:tab/>
+        </m:r>
+        <m:r>
+          <w:rPr>
+            <w:rFonts w:ascii="Cambria Math" w:hAnsi="Cambria Math"/>
+          </w:rPr>
+          <m:t>β= </m:t>
+        </m:r>
+      </m:oMath>
+      <w:r>
+        <w:t>1.0309</w:t>
+      </w:r>
+      <w:r>
+        <w:t xml:space="preserve">    </w:t>
+      </w:r>
+      <m:oMath>
+        <m:r>
+          <w:rPr>
+            <w:rFonts w:ascii="Cambria Math" w:hAnsi="Cambria Math"/>
+            <w:kern w:val="0"/>
+          </w:rPr>
+          <m:t xml:space="preserve">γ=  </m:t>
+        </m:r>
+      </m:oMath>
+      <w:r>
+        <w:t>0.0577</w:t>
+      </w:r>
+    </w:p>
+    <w:p>
+      <w:pPr>
+        <w:rPr>
+          <w:b/>
+        </w:rPr>
+      </w:pPr>
+    </w:p>
+    <w:p>
+      <w:pPr>
+        <w:ind w:firstLine="360"/>
+      </w:pPr>
+      <w:r>
         <w:rPr>
           <w:b/>
         </w:rPr>
         <w:t xml:space="preserve">Conclusion: </w:t>
       </w:r>
       <w:r>
+        <w:rPr>
+          <w:b/>
+        </w:rPr>
+        <w:tab/>
+      </w:r>
+      <w:r>
+        <w:t>Support</w:t>
+      </w:r>
+      <w:r>
+        <w:t xml:space="preserve"> </w:t>
+      </w:r>
+    </w:p>
+    <w:p>
+      <w:pPr>
+        <w:ind w:firstLine="360"/>
+      </w:pPr>
+      <w:r>
+        <w:rPr>
+          <w:b/>
+        </w:rPr>
+        <w:t>Remark:</w:t>
+      </w:r>
+      <w:r>
+        <w:rPr>
+          <w:b/>
+        </w:rPr>
+        <w:tab/>
+      </w:r>
+      <w:r>
+        <w:rPr>
+          <w:b/>
+        </w:rPr>
+        <w:tab/>
+      </w:r>
+      <w:r>
         <w:t>Not good at predicting GUI, perhaps we need SEIR</w:t>
+      </w:r>
+    </w:p>
+    <w:p>
+      <w:pPr>
+        <w:widowControl/>
+        <w:jc w:val="left"/>
+      </w:pPr>
+      <w:r>
+        <w:br w:type="page"/>
       </w:r>
     </w:p>
     <w:p/>
@@ -440,18 +960,21 @@
         <w:pStyle w:val="ListParagraph"/>
         <w:numPr>
           <w:ilvl w:val="0"/>
-          <w:numId w:val="1"/>
+          <w:numId w:val="3"/>
         </w:numPr>
       </w:pPr>
       <w:r>
         <w:t>SEIR Model</w:t>
       </w:r>
     </w:p>
-    <w:p/>
+    <w:p>
+      <w:bookmarkStart w:id="0" w:name="_GoBack"/>
+      <w:bookmarkEnd w:id="0"/>
+    </w:p>
     <w:sectPr>
       <w:headerReference w:type="default" r:id="rId12"/>
       <w:pgSz w:w="12240" w:h="15840"/>
-      <w:pgMar w:top="747" w:right="1080" w:bottom="702" w:left="1080" w:header="378" w:footer="720" w:gutter="0"/>
+      <w:pgMar w:top="1179" w:right="1080" w:bottom="1098" w:left="1080" w:header="378" w:footer="720" w:gutter="0"/>
       <w:cols w:space="720"/>
       <w:docGrid w:linePitch="360"/>
     </w:sectPr>
@@ -539,6 +1062,275 @@
 <file path=word/numbering.xml><?xml version="1.0" encoding="utf-8"?>
 <w:numbering xmlns:wpc="http://schemas.microsoft.com/office/word/2010/wordprocessingCanvas" xmlns:mo="http://schemas.microsoft.com/office/mac/office/2008/main" xmlns:mc="http://schemas.openxmlformats.org/markup-compatibility/2006" xmlns:mv="urn:schemas-microsoft-com:mac:vml" xmlns:o="urn:schemas-microsoft-com:office:office" xmlns:r="http://schemas.openxmlformats.org/officeDocument/2006/relationships" xmlns:m="http://schemas.openxmlformats.org/officeDocument/2006/math" xmlns:v="urn:schemas-microsoft-com:vml" xmlns:wp14="http://schemas.microsoft.com/office/word/2010/wordprocessingDrawing" xmlns:wp="http://schemas.openxmlformats.org/drawingml/2006/wordprocessingDrawing" xmlns:w10="urn:schemas-microsoft-com:office:word" xmlns:w="http://schemas.openxmlformats.org/wordprocessingml/2006/main" xmlns:w14="http://schemas.microsoft.com/office/word/2010/wordml" xmlns:w15="http://schemas.microsoft.com/office/word/2012/wordml" xmlns:wpg="http://schemas.microsoft.com/office/word/2010/wordprocessingGroup" xmlns:wpi="http://schemas.microsoft.com/office/word/2010/wordprocessingInk" xmlns:wne="http://schemas.microsoft.com/office/word/2006/wordml" xmlns:wps="http://schemas.microsoft.com/office/word/2010/wordprocessingShape" mc:Ignorable="w14 w15 wp14">
   <w:abstractNum w:abstractNumId="0">
+    <w:nsid w:val="1ED16CF4"/>
+    <w:multiLevelType w:val="hybridMultilevel"/>
+    <w:tmpl w:val="FACE63BC"/>
+    <w:lvl w:ilvl="0" w:tplc="DA9C0F86">
+      <w:start w:val="1"/>
+      <w:numFmt w:val="upperLetter"/>
+      <w:lvlText w:val="%1)"/>
+      <w:lvlJc w:val="left"/>
+      <w:pPr>
+        <w:ind w:left="720" w:hanging="360"/>
+      </w:pPr>
+      <w:rPr>
+        <w:rFonts w:hint="default"/>
+        <w:b w:val="0"/>
+      </w:rPr>
+    </w:lvl>
+    <w:lvl w:ilvl="1" w:tplc="04090019" w:tentative="1">
+      <w:start w:val="1"/>
+      <w:numFmt w:val="lowerLetter"/>
+      <w:lvlText w:val="%2)"/>
+      <w:lvlJc w:val="left"/>
+      <w:pPr>
+        <w:ind w:left="1320" w:hanging="480"/>
+      </w:pPr>
+    </w:lvl>
+    <w:lvl w:ilvl="2" w:tplc="0409001B" w:tentative="1">
+      <w:start w:val="1"/>
+      <w:numFmt w:val="lowerRoman"/>
+      <w:lvlText w:val="%3."/>
+      <w:lvlJc w:val="right"/>
+      <w:pPr>
+        <w:ind w:left="1800" w:hanging="480"/>
+      </w:pPr>
+    </w:lvl>
+    <w:lvl w:ilvl="3" w:tplc="0409000F" w:tentative="1">
+      <w:start w:val="1"/>
+      <w:numFmt w:val="decimal"/>
+      <w:lvlText w:val="%4."/>
+      <w:lvlJc w:val="left"/>
+      <w:pPr>
+        <w:ind w:left="2280" w:hanging="480"/>
+      </w:pPr>
+    </w:lvl>
+    <w:lvl w:ilvl="4" w:tplc="04090019" w:tentative="1">
+      <w:start w:val="1"/>
+      <w:numFmt w:val="lowerLetter"/>
+      <w:lvlText w:val="%5)"/>
+      <w:lvlJc w:val="left"/>
+      <w:pPr>
+        <w:ind w:left="2760" w:hanging="480"/>
+      </w:pPr>
+    </w:lvl>
+    <w:lvl w:ilvl="5" w:tplc="0409001B" w:tentative="1">
+      <w:start w:val="1"/>
+      <w:numFmt w:val="lowerRoman"/>
+      <w:lvlText w:val="%6."/>
+      <w:lvlJc w:val="right"/>
+      <w:pPr>
+        <w:ind w:left="3240" w:hanging="480"/>
+      </w:pPr>
+    </w:lvl>
+    <w:lvl w:ilvl="6" w:tplc="0409000F" w:tentative="1">
+      <w:start w:val="1"/>
+      <w:numFmt w:val="decimal"/>
+      <w:lvlText w:val="%7."/>
+      <w:lvlJc w:val="left"/>
+      <w:pPr>
+        <w:ind w:left="3720" w:hanging="480"/>
+      </w:pPr>
+    </w:lvl>
+    <w:lvl w:ilvl="7" w:tplc="04090019" w:tentative="1">
+      <w:start w:val="1"/>
+      <w:numFmt w:val="lowerLetter"/>
+      <w:lvlText w:val="%8)"/>
+      <w:lvlJc w:val="left"/>
+      <w:pPr>
+        <w:ind w:left="4200" w:hanging="480"/>
+      </w:pPr>
+    </w:lvl>
+    <w:lvl w:ilvl="8" w:tplc="0409001B" w:tentative="1">
+      <w:start w:val="1"/>
+      <w:numFmt w:val="lowerRoman"/>
+      <w:lvlText w:val="%9."/>
+      <w:lvlJc w:val="right"/>
+      <w:pPr>
+        <w:ind w:left="4680" w:hanging="480"/>
+      </w:pPr>
+    </w:lvl>
+  </w:abstractNum>
+  <w:abstractNum w:abstractNumId="1">
+    <w:nsid w:val="2F340B18"/>
+    <w:multiLevelType w:val="hybridMultilevel"/>
+    <w:tmpl w:val="47D88D72"/>
+    <w:lvl w:ilvl="0" w:tplc="12BAEADA">
+      <w:start w:val="1"/>
+      <w:numFmt w:val="decimal"/>
+      <w:lvlText w:val="%1."/>
+      <w:lvlJc w:val="left"/>
+      <w:pPr>
+        <w:ind w:left="360" w:hanging="360"/>
+      </w:pPr>
+      <w:rPr>
+        <w:rFonts w:hint="default"/>
+      </w:rPr>
+    </w:lvl>
+    <w:lvl w:ilvl="1" w:tplc="04090019" w:tentative="1">
+      <w:start w:val="1"/>
+      <w:numFmt w:val="lowerLetter"/>
+      <w:lvlText w:val="%2)"/>
+      <w:lvlJc w:val="left"/>
+      <w:pPr>
+        <w:ind w:left="960" w:hanging="480"/>
+      </w:pPr>
+    </w:lvl>
+    <w:lvl w:ilvl="2" w:tplc="0409001B" w:tentative="1">
+      <w:start w:val="1"/>
+      <w:numFmt w:val="lowerRoman"/>
+      <w:lvlText w:val="%3."/>
+      <w:lvlJc w:val="right"/>
+      <w:pPr>
+        <w:ind w:left="1440" w:hanging="480"/>
+      </w:pPr>
+    </w:lvl>
+    <w:lvl w:ilvl="3" w:tplc="0409000F" w:tentative="1">
+      <w:start w:val="1"/>
+      <w:numFmt w:val="decimal"/>
+      <w:lvlText w:val="%4."/>
+      <w:lvlJc w:val="left"/>
+      <w:pPr>
+        <w:ind w:left="1920" w:hanging="480"/>
+      </w:pPr>
+    </w:lvl>
+    <w:lvl w:ilvl="4" w:tplc="04090019" w:tentative="1">
+      <w:start w:val="1"/>
+      <w:numFmt w:val="lowerLetter"/>
+      <w:lvlText w:val="%5)"/>
+      <w:lvlJc w:val="left"/>
+      <w:pPr>
+        <w:ind w:left="2400" w:hanging="480"/>
+      </w:pPr>
+    </w:lvl>
+    <w:lvl w:ilvl="5" w:tplc="0409001B" w:tentative="1">
+      <w:start w:val="1"/>
+      <w:numFmt w:val="lowerRoman"/>
+      <w:lvlText w:val="%6."/>
+      <w:lvlJc w:val="right"/>
+      <w:pPr>
+        <w:ind w:left="2880" w:hanging="480"/>
+      </w:pPr>
+    </w:lvl>
+    <w:lvl w:ilvl="6" w:tplc="0409000F" w:tentative="1">
+      <w:start w:val="1"/>
+      <w:numFmt w:val="decimal"/>
+      <w:lvlText w:val="%7."/>
+      <w:lvlJc w:val="left"/>
+      <w:pPr>
+        <w:ind w:left="3360" w:hanging="480"/>
+      </w:pPr>
+    </w:lvl>
+    <w:lvl w:ilvl="7" w:tplc="04090019" w:tentative="1">
+      <w:start w:val="1"/>
+      <w:numFmt w:val="lowerLetter"/>
+      <w:lvlText w:val="%8)"/>
+      <w:lvlJc w:val="left"/>
+      <w:pPr>
+        <w:ind w:left="3840" w:hanging="480"/>
+      </w:pPr>
+    </w:lvl>
+    <w:lvl w:ilvl="8" w:tplc="0409001B" w:tentative="1">
+      <w:start w:val="1"/>
+      <w:numFmt w:val="lowerRoman"/>
+      <w:lvlText w:val="%9."/>
+      <w:lvlJc w:val="right"/>
+      <w:pPr>
+        <w:ind w:left="4320" w:hanging="480"/>
+      </w:pPr>
+    </w:lvl>
+  </w:abstractNum>
+  <w:abstractNum w:abstractNumId="2">
+    <w:nsid w:val="39135476"/>
+    <w:multiLevelType w:val="hybridMultilevel"/>
+    <w:tmpl w:val="C40446E0"/>
+    <w:lvl w:ilvl="0" w:tplc="132E3342">
+      <w:start w:val="1"/>
+      <w:numFmt w:val="upperLetter"/>
+      <w:lvlText w:val="%1)"/>
+      <w:lvlJc w:val="left"/>
+      <w:pPr>
+        <w:ind w:left="720" w:hanging="360"/>
+      </w:pPr>
+      <w:rPr>
+        <w:rFonts w:hint="default"/>
+        <w:b w:val="0"/>
+      </w:rPr>
+    </w:lvl>
+    <w:lvl w:ilvl="1" w:tplc="04090019" w:tentative="1">
+      <w:start w:val="1"/>
+      <w:numFmt w:val="lowerLetter"/>
+      <w:lvlText w:val="%2)"/>
+      <w:lvlJc w:val="left"/>
+      <w:pPr>
+        <w:ind w:left="1320" w:hanging="480"/>
+      </w:pPr>
+    </w:lvl>
+    <w:lvl w:ilvl="2" w:tplc="0409001B" w:tentative="1">
+      <w:start w:val="1"/>
+      <w:numFmt w:val="lowerRoman"/>
+      <w:lvlText w:val="%3."/>
+      <w:lvlJc w:val="right"/>
+      <w:pPr>
+        <w:ind w:left="1800" w:hanging="480"/>
+      </w:pPr>
+    </w:lvl>
+    <w:lvl w:ilvl="3" w:tplc="0409000F" w:tentative="1">
+      <w:start w:val="1"/>
+      <w:numFmt w:val="decimal"/>
+      <w:lvlText w:val="%4."/>
+      <w:lvlJc w:val="left"/>
+      <w:pPr>
+        <w:ind w:left="2280" w:hanging="480"/>
+      </w:pPr>
+    </w:lvl>
+    <w:lvl w:ilvl="4" w:tplc="04090019" w:tentative="1">
+      <w:start w:val="1"/>
+      <w:numFmt w:val="lowerLetter"/>
+      <w:lvlText w:val="%5)"/>
+      <w:lvlJc w:val="left"/>
+      <w:pPr>
+        <w:ind w:left="2760" w:hanging="480"/>
+      </w:pPr>
+    </w:lvl>
+    <w:lvl w:ilvl="5" w:tplc="0409001B" w:tentative="1">
+      <w:start w:val="1"/>
+      <w:numFmt w:val="lowerRoman"/>
+      <w:lvlText w:val="%6."/>
+      <w:lvlJc w:val="right"/>
+      <w:pPr>
+        <w:ind w:left="3240" w:hanging="480"/>
+      </w:pPr>
+    </w:lvl>
+    <w:lvl w:ilvl="6" w:tplc="0409000F" w:tentative="1">
+      <w:start w:val="1"/>
+      <w:numFmt w:val="decimal"/>
+      <w:lvlText w:val="%7."/>
+      <w:lvlJc w:val="left"/>
+      <w:pPr>
+        <w:ind w:left="3720" w:hanging="480"/>
+      </w:pPr>
+    </w:lvl>
+    <w:lvl w:ilvl="7" w:tplc="04090019" w:tentative="1">
+      <w:start w:val="1"/>
+      <w:numFmt w:val="lowerLetter"/>
+      <w:lvlText w:val="%8)"/>
+      <w:lvlJc w:val="left"/>
+      <w:pPr>
+        <w:ind w:left="4200" w:hanging="480"/>
+      </w:pPr>
+    </w:lvl>
+    <w:lvl w:ilvl="8" w:tplc="0409001B" w:tentative="1">
+      <w:start w:val="1"/>
+      <w:numFmt w:val="lowerRoman"/>
+      <w:lvlText w:val="%9."/>
+      <w:lvlJc w:val="right"/>
+      <w:pPr>
+        <w:ind w:left="4680" w:hanging="480"/>
+      </w:pPr>
+    </w:lvl>
+  </w:abstractNum>
+  <w:abstractNum w:abstractNumId="3">
     <w:nsid w:val="53D253A8"/>
     <w:multiLevelType w:val="hybridMultilevel"/>
     <w:tmpl w:val="9F9E026A"/>
@@ -627,11 +1419,11 @@
       </w:pPr>
     </w:lvl>
   </w:abstractNum>
-  <w:abstractNum w:abstractNumId="1">
+  <w:abstractNum w:abstractNumId="4">
     <w:nsid w:val="75F91470"/>
     <w:multiLevelType w:val="hybridMultilevel"/>
-    <w:tmpl w:val="5A222692"/>
-    <w:lvl w:ilvl="0" w:tplc="C344ADA0">
+    <w:tmpl w:val="E4F063D8"/>
+    <w:lvl w:ilvl="0" w:tplc="CBBA33B8">
       <w:start w:val="1"/>
       <w:numFmt w:val="upperLetter"/>
       <w:lvlText w:val="%1)"/>
@@ -640,7 +1432,7 @@
         <w:ind w:left="360" w:hanging="360"/>
       </w:pPr>
       <w:rPr>
-        <w:rFonts w:hint="default"/>
+        <w:rFonts w:asciiTheme="minorHAnsi" w:eastAsiaTheme="minorEastAsia" w:hAnsiTheme="minorHAnsi" w:cstheme="minorBidi"/>
         <w:b w:val="0"/>
       </w:rPr>
     </w:lvl>
@@ -718,10 +1510,19 @@
     </w:lvl>
   </w:abstractNum>
   <w:num w:numId="1">
+    <w:abstractNumId w:val="3"/>
+  </w:num>
+  <w:num w:numId="2">
+    <w:abstractNumId w:val="4"/>
+  </w:num>
+  <w:num w:numId="3">
+    <w:abstractNumId w:val="1"/>
+  </w:num>
+  <w:num w:numId="4">
     <w:abstractNumId w:val="0"/>
   </w:num>
-  <w:num w:numId="2">
-    <w:abstractNumId w:val="1"/>
+  <w:num w:numId="5">
+    <w:abstractNumId w:val="2"/>
   </w:num>
 </w:numbering>
 </file>

</xml_diff>

<commit_message>
update report and SEIR model
</commit_message>
<xml_diff>
--- a/Baihan_Model_Report_04302016_for_Yue.docx
+++ b/Baihan_Model_Report_04302016_for_Yue.docx
@@ -5,11 +5,13 @@
     <w:p>
       <w:pPr>
         <w:rPr>
-          <w:b/>
-        </w:rPr>
-      </w:pPr>
-      <w:r>
-        <w:rPr>
+          <w:rFonts w:ascii="DengXian" w:eastAsia="DengXian" w:hAnsi="DengXian"/>
+          <w:b/>
+        </w:rPr>
+      </w:pPr>
+      <w:r>
+        <w:rPr>
+          <w:rFonts w:ascii="DengXian" w:eastAsia="DengXian" w:hAnsi="DengXian"/>
           <w:b/>
           <w:noProof/>
         </w:rPr>
@@ -57,26 +59,43 @@
       </w:r>
     </w:p>
     <w:p>
-      <w:r>
-        <w:rPr>
+      <w:pPr>
+        <w:rPr>
+          <w:rFonts w:ascii="DengXian" w:eastAsia="DengXian" w:hAnsi="DengXian"/>
+        </w:rPr>
+      </w:pPr>
+      <w:r>
+        <w:rPr>
+          <w:rFonts w:ascii="DengXian" w:eastAsia="DengXian" w:hAnsi="DengXian"/>
           <w:b/>
         </w:rPr>
         <w:t>Note:</w:t>
       </w:r>
       <w:r>
+        <w:rPr>
+          <w:rFonts w:ascii="DengXian" w:eastAsia="DengXian" w:hAnsi="DengXian"/>
+        </w:rPr>
         <w:t xml:space="preserve"> </w:t>
       </w:r>
     </w:p>
     <w:p>
+      <w:pPr>
+        <w:rPr>
+          <w:rFonts w:ascii="DengXian" w:eastAsia="DengXian" w:hAnsi="DengXian"/>
+        </w:rPr>
+      </w:pPr>
       <m:oMath>
         <m:r>
           <w:rPr>
-            <w:rFonts w:ascii="Cambria Math" w:hAnsi="Cambria Math"/>
+            <w:rFonts w:ascii="Cambria Math" w:eastAsia="DengXian" w:hAnsi="Cambria Math"/>
           </w:rPr>
           <m:t>β= </m:t>
         </m:r>
       </m:oMath>
       <w:r>
+        <w:rPr>
+          <w:rFonts w:ascii="DengXian" w:eastAsia="DengXian" w:hAnsi="DengXian"/>
+        </w:rPr>
         <w:t>The per-capita contact rate between any two individuals.</w:t>
       </w:r>
     </w:p>
@@ -85,13 +104,14 @@
         <w:widowControl/>
         <w:jc w:val="left"/>
         <w:rPr>
+          <w:rFonts w:ascii="DengXian" w:eastAsia="DengXian" w:hAnsi="DengXian"/>
           <w:kern w:val="0"/>
         </w:rPr>
       </w:pPr>
       <m:oMath>
         <m:r>
           <w:rPr>
-            <w:rFonts w:ascii="Cambria Math" w:hAnsi="Cambria Math"/>
+            <w:rFonts w:ascii="Cambria Math" w:eastAsia="DengXian" w:hAnsi="Cambria Math"/>
             <w:kern w:val="0"/>
           </w:rPr>
           <m:t>γ= </m:t>
@@ -99,6 +119,7 @@
       </m:oMath>
       <w:r>
         <w:rPr>
+          <w:rFonts w:ascii="DengXian" w:eastAsia="DengXian" w:hAnsi="DengXian"/>
           <w:kern w:val="0"/>
         </w:rPr>
         <w:t>The per-capita rate of recovery once infectious.</w:t>
@@ -109,69 +130,118 @@
         <w:widowControl/>
         <w:jc w:val="left"/>
         <w:rPr>
+          <w:rFonts w:ascii="DengXian" w:eastAsia="DengXian" w:hAnsi="DengXian"/>
           <w:kern w:val="0"/>
         </w:rPr>
       </w:pPr>
-    </w:p>
-    <w:p>
-      <w:pPr>
-        <w:widowControl/>
-        <w:jc w:val="left"/>
-        <w:rPr>
-          <w:b/>
-          <w:kern w:val="0"/>
-        </w:rPr>
-      </w:pPr>
-      <w:r>
-        <w:rPr>
-          <w:b/>
-          <w:kern w:val="0"/>
-        </w:rPr>
-        <w:t>Want:</w:t>
-      </w:r>
-    </w:p>
-    <w:p>
-      <w:pPr>
-        <w:widowControl/>
-        <w:jc w:val="left"/>
-        <w:rPr>
-          <w:kern w:val="0"/>
-        </w:rPr>
-      </w:pPr>
-      <w:r>
-        <w:rPr>
-          <w:kern w:val="0"/>
-        </w:rPr>
-        <w:t>SL high transmission, low fatality</w:t>
-      </w:r>
-      <w:r>
-        <w:rPr>
-          <w:kern w:val="0"/>
-        </w:rPr>
-        <w:t xml:space="preserve">   </w:t>
-      </w:r>
-      <w:r>
-        <w:rPr>
-          <w:kern w:val="0"/>
-        </w:rPr>
-        <w:sym w:font="Wingdings" w:char="F0E0"/>
-      </w:r>
-      <w:r>
-        <w:rPr>
-          <w:kern w:val="0"/>
-        </w:rPr>
-        <w:t xml:space="preserve"> </w:t>
-      </w:r>
       <m:oMath>
         <m:r>
           <w:rPr>
-            <w:rFonts w:ascii="Cambria Math" w:hAnsi="Cambria Math"/>
+            <w:rFonts w:ascii="Cambria Math" w:eastAsia="DengXian" w:hAnsi="Cambria Math"/>
+            <w:kern w:val="0"/>
+          </w:rPr>
+          <m:t>k</m:t>
+        </m:r>
+        <m:r>
+          <w:rPr>
+            <w:rFonts w:ascii="Cambria Math" w:eastAsia="DengXian" w:hAnsi="Cambria Math"/>
+            <w:kern w:val="0"/>
+          </w:rPr>
+          <m:t>=</m:t>
+        </m:r>
+        <m:r>
+          <w:rPr>
+            <w:rFonts w:ascii="Cambria Math" w:eastAsia="DengXian" w:hAnsi="Cambria Math"/>
+            <w:kern w:val="0"/>
+          </w:rPr>
+          <m:t xml:space="preserve">  </m:t>
+        </m:r>
+      </m:oMath>
+      <w:r>
+        <w:rPr>
+          <w:rFonts w:ascii="DengXian" w:eastAsia="DengXian" w:hAnsi="DengXian"/>
+          <w:kern w:val="0"/>
+        </w:rPr>
+        <w:t>Exposure InfectionRate</w:t>
+      </w:r>
+    </w:p>
+    <w:p>
+      <w:pPr>
+        <w:widowControl/>
+        <w:jc w:val="left"/>
+        <w:rPr>
+          <w:rFonts w:ascii="DengXian" w:eastAsia="DengXian" w:hAnsi="DengXian"/>
+          <w:kern w:val="0"/>
+        </w:rPr>
+      </w:pPr>
+    </w:p>
+    <w:p>
+      <w:pPr>
+        <w:widowControl/>
+        <w:jc w:val="left"/>
+        <w:rPr>
+          <w:rFonts w:ascii="DengXian" w:eastAsia="DengXian" w:hAnsi="DengXian"/>
+          <w:b/>
+          <w:kern w:val="0"/>
+        </w:rPr>
+      </w:pPr>
+      <w:r>
+        <w:rPr>
+          <w:rFonts w:ascii="DengXian" w:eastAsia="DengXian" w:hAnsi="DengXian"/>
+          <w:b/>
+          <w:kern w:val="0"/>
+        </w:rPr>
+        <w:t>Want:</w:t>
+      </w:r>
+    </w:p>
+    <w:p>
+      <w:pPr>
+        <w:widowControl/>
+        <w:jc w:val="left"/>
+        <w:rPr>
+          <w:rFonts w:ascii="DengXian" w:eastAsia="DengXian" w:hAnsi="DengXian"/>
+          <w:kern w:val="0"/>
+        </w:rPr>
+      </w:pPr>
+      <w:r>
+        <w:rPr>
+          <w:rFonts w:ascii="DengXian" w:eastAsia="DengXian" w:hAnsi="DengXian"/>
+          <w:kern w:val="0"/>
+        </w:rPr>
+        <w:t>SL high transmission, low fatality</w:t>
+      </w:r>
+      <w:r>
+        <w:rPr>
+          <w:rFonts w:ascii="DengXian" w:eastAsia="DengXian" w:hAnsi="DengXian"/>
+          <w:kern w:val="0"/>
+        </w:rPr>
+        <w:t xml:space="preserve">   </w:t>
+      </w:r>
+      <w:r>
+        <w:rPr>
+          <w:rFonts w:ascii="DengXian" w:eastAsia="DengXian" w:hAnsi="DengXian"/>
+          <w:kern w:val="0"/>
+        </w:rPr>
+        <w:sym w:font="Wingdings" w:char="F0E0"/>
+      </w:r>
+      <w:r>
+        <w:rPr>
+          <w:rFonts w:ascii="DengXian" w:eastAsia="DengXian" w:hAnsi="DengXian"/>
+          <w:kern w:val="0"/>
+        </w:rPr>
+        <w:t xml:space="preserve"> </w:t>
+      </w:r>
+      <m:oMath>
+        <m:r>
+          <w:rPr>
+            <w:rFonts w:ascii="Cambria Math" w:eastAsia="DengXian" w:hAnsi="Cambria Math"/>
           </w:rPr>
           <m:t>β</m:t>
         </m:r>
       </m:oMath>
       <w:r>
         <w:rPr>
+          <w:rFonts w:ascii="DengXian" w:eastAsia="DengXian" w:hAnsi="DengXian"/>
           <w:iCs/>
         </w:rPr>
         <w:t xml:space="preserve">: GUI &lt; SL     </w:t>
@@ -182,30 +252,35 @@
         <w:widowControl/>
         <w:jc w:val="left"/>
         <w:rPr>
+          <w:rFonts w:ascii="DengXian" w:eastAsia="DengXian" w:hAnsi="DengXian"/>
           <w:b/>
           <w:kern w:val="0"/>
         </w:rPr>
       </w:pPr>
       <w:r>
         <w:rPr>
+          <w:rFonts w:ascii="DengXian" w:eastAsia="DengXian" w:hAnsi="DengXian"/>
           <w:kern w:val="0"/>
         </w:rPr>
         <w:t>GUI low transmission, high fatality</w:t>
       </w:r>
       <w:r>
         <w:rPr>
+          <w:rFonts w:ascii="DengXian" w:eastAsia="DengXian" w:hAnsi="DengXian"/>
           <w:kern w:val="0"/>
         </w:rPr>
         <w:t xml:space="preserve">  </w:t>
       </w:r>
       <w:r>
         <w:rPr>
+          <w:rFonts w:ascii="DengXian" w:eastAsia="DengXian" w:hAnsi="DengXian"/>
           <w:kern w:val="0"/>
         </w:rPr>
         <w:sym w:font="Wingdings" w:char="F0E0"/>
       </w:r>
       <w:r>
         <w:rPr>
+          <w:rFonts w:ascii="DengXian" w:eastAsia="DengXian" w:hAnsi="DengXian"/>
           <w:kern w:val="0"/>
         </w:rPr>
         <w:t xml:space="preserve"> </w:t>
@@ -213,21 +288,15 @@
       <m:oMath>
         <m:r>
           <w:rPr>
-            <w:rFonts w:ascii="Cambria Math" w:hAnsi="Cambria Math"/>
+            <w:rFonts w:ascii="Cambria Math" w:eastAsia="DengXian" w:hAnsi="Cambria Math"/>
             <w:kern w:val="0"/>
           </w:rPr>
-          <m:t>γ</m:t>
-        </m:r>
-        <m:r>
-          <w:rPr>
-            <w:rFonts w:ascii="Cambria Math" w:hAnsi="Cambria Math"/>
-            <w:kern w:val="0"/>
-          </w:rPr>
-          <m:t>:</m:t>
+          <m:t>γ:</m:t>
         </m:r>
       </m:oMath>
       <w:r>
         <w:rPr>
+          <w:rFonts w:ascii="DengXian" w:eastAsia="DengXian" w:hAnsi="DengXian"/>
           <w:iCs/>
           <w:kern w:val="0"/>
         </w:rPr>
@@ -239,6 +308,7 @@
         <w:widowControl/>
         <w:jc w:val="left"/>
         <w:rPr>
+          <w:rFonts w:ascii="DengXian" w:eastAsia="DengXian" w:hAnsi="DengXian"/>
           <w:b/>
           <w:kern w:val="0"/>
         </w:rPr>
@@ -249,11 +319,13 @@
         <w:widowControl/>
         <w:jc w:val="left"/>
         <w:rPr>
-          <w:b/>
-        </w:rPr>
-      </w:pPr>
-      <w:r>
-        <w:rPr>
+          <w:rFonts w:ascii="DengXian" w:eastAsia="DengXian" w:hAnsi="DengXian"/>
+          <w:b/>
+        </w:rPr>
+      </w:pPr>
+      <w:r>
+        <w:rPr>
+          <w:rFonts w:ascii="DengXian" w:eastAsia="DengXian" w:hAnsi="DengXian"/>
           <w:b/>
         </w:rPr>
         <w:t>Models:</w:t>
@@ -266,8 +338,14 @@
           <w:ilvl w:val="0"/>
           <w:numId w:val="1"/>
         </w:numPr>
-      </w:pPr>
-      <w:r>
+        <w:rPr>
+          <w:rFonts w:ascii="DengXian" w:eastAsia="DengXian" w:hAnsi="DengXian"/>
+        </w:rPr>
+      </w:pPr>
+      <w:r>
+        <w:rPr>
+          <w:rFonts w:ascii="DengXian" w:eastAsia="DengXian" w:hAnsi="DengXian"/>
+        </w:rPr>
         <w:t>Simple SIR Model</w:t>
       </w:r>
     </w:p>
@@ -279,19 +357,27 @@
           <w:numId w:val="5"/>
         </w:numPr>
         <w:rPr>
-          <w:b/>
-        </w:rPr>
-      </w:pPr>
-      <w:r>
+          <w:rFonts w:ascii="DengXian" w:eastAsia="DengXian" w:hAnsi="DengXian"/>
+          <w:b/>
+        </w:rPr>
+      </w:pPr>
+      <w:r>
+        <w:rPr>
+          <w:rFonts w:ascii="DengXian" w:eastAsia="DengXian" w:hAnsi="DengXian"/>
+        </w:rPr>
         <w:t xml:space="preserve">With </w:t>
       </w:r>
       <w:r>
         <w:rPr>
+          <w:rFonts w:ascii="DengXian" w:eastAsia="DengXian" w:hAnsi="DengXian"/>
           <w:b/>
         </w:rPr>
         <w:t xml:space="preserve">only 1 least square </w:t>
       </w:r>
       <w:r>
+        <w:rPr>
+          <w:rFonts w:ascii="DengXian" w:eastAsia="DengXian" w:hAnsi="DengXian"/>
+        </w:rPr>
         <w:t>based on Infectious cases</w:t>
       </w:r>
     </w:p>
@@ -303,23 +389,28 @@
           <w:numId w:val="5"/>
         </w:numPr>
         <w:rPr>
-          <w:b/>
-        </w:rPr>
-      </w:pPr>
-      <w:r>
+          <w:rFonts w:ascii="DengXian" w:eastAsia="DengXian" w:hAnsi="DengXian"/>
+          <w:b/>
+        </w:rPr>
+      </w:pPr>
+      <w:r>
+        <w:rPr>
+          <w:rFonts w:ascii="DengXian" w:eastAsia="DengXian" w:hAnsi="DengXian"/>
+        </w:rPr>
         <w:t xml:space="preserve">With </w:t>
       </w:r>
       <w:r>
         <w:rPr>
+          <w:rFonts w:ascii="DengXian" w:eastAsia="DengXian" w:hAnsi="DengXian"/>
           <w:b/>
         </w:rPr>
         <w:t xml:space="preserve">2 least square </w:t>
       </w:r>
       <w:r>
-        <w:t>based on Infectious cases</w:t>
-      </w:r>
-      <w:r>
-        <w:t xml:space="preserve"> and death cases</w:t>
+        <w:rPr>
+          <w:rFonts w:ascii="DengXian" w:eastAsia="DengXian" w:hAnsi="DengXian"/>
+        </w:rPr>
+        <w:t>based on Infectious cases and death cases</w:t>
       </w:r>
     </w:p>
     <w:p>
@@ -329,22 +420,36 @@
           <w:ilvl w:val="0"/>
           <w:numId w:val="1"/>
         </w:numPr>
-      </w:pPr>
-      <w:r>
+        <w:rPr>
+          <w:rFonts w:ascii="DengXian" w:eastAsia="DengXian" w:hAnsi="DengXian"/>
+        </w:rPr>
+      </w:pPr>
+      <w:r>
+        <w:rPr>
+          <w:rFonts w:ascii="DengXian" w:eastAsia="DengXian" w:hAnsi="DengXian"/>
+        </w:rPr>
         <w:t>SEIR Model</w:t>
       </w:r>
     </w:p>
-    <w:p/>
+    <w:p>
+      <w:pPr>
+        <w:rPr>
+          <w:rFonts w:ascii="DengXian" w:eastAsia="DengXian" w:hAnsi="DengXian"/>
+        </w:rPr>
+      </w:pPr>
+    </w:p>
     <w:p>
       <w:pPr>
         <w:widowControl/>
         <w:jc w:val="left"/>
         <w:rPr>
-          <w:b/>
-        </w:rPr>
-      </w:pPr>
-      <w:r>
-        <w:rPr>
+          <w:rFonts w:ascii="DengXian" w:eastAsia="DengXian" w:hAnsi="DengXian"/>
+          <w:b/>
+        </w:rPr>
+      </w:pPr>
+      <w:r>
+        <w:rPr>
+          <w:rFonts w:ascii="DengXian" w:eastAsia="DengXian" w:hAnsi="DengXian"/>
           <w:b/>
         </w:rPr>
         <w:br w:type="page"/>
@@ -353,11 +458,13 @@
     <w:p>
       <w:pPr>
         <w:rPr>
-          <w:b/>
-        </w:rPr>
-      </w:pPr>
-      <w:r>
-        <w:rPr>
+          <w:rFonts w:ascii="DengXian" w:eastAsia="DengXian" w:hAnsi="DengXian"/>
+          <w:b/>
+        </w:rPr>
+      </w:pPr>
+      <w:r>
+        <w:rPr>
+          <w:rFonts w:ascii="DengXian" w:eastAsia="DengXian" w:hAnsi="DengXian"/>
           <w:b/>
         </w:rPr>
         <w:lastRenderedPageBreak/>
@@ -367,6 +474,7 @@
     <w:p>
       <w:pPr>
         <w:rPr>
+          <w:rFonts w:ascii="DengXian" w:eastAsia="DengXian" w:hAnsi="DengXian"/>
           <w:b/>
         </w:rPr>
       </w:pPr>
@@ -378,8 +486,14 @@
           <w:ilvl w:val="0"/>
           <w:numId w:val="3"/>
         </w:numPr>
-      </w:pPr>
-      <w:r>
+        <w:rPr>
+          <w:rFonts w:ascii="DengXian" w:eastAsia="DengXian" w:hAnsi="DengXian"/>
+        </w:rPr>
+      </w:pPr>
+      <w:r>
+        <w:rPr>
+          <w:rFonts w:ascii="DengXian" w:eastAsia="DengXian" w:hAnsi="DengXian"/>
+        </w:rPr>
         <w:t>Simple SIR Model</w:t>
       </w:r>
     </w:p>
@@ -391,19 +505,27 @@
           <w:numId w:val="4"/>
         </w:numPr>
         <w:rPr>
-          <w:b/>
-        </w:rPr>
-      </w:pPr>
-      <w:r>
+          <w:rFonts w:ascii="DengXian" w:eastAsia="DengXian" w:hAnsi="DengXian"/>
+          <w:b/>
+        </w:rPr>
+      </w:pPr>
+      <w:r>
+        <w:rPr>
+          <w:rFonts w:ascii="DengXian" w:eastAsia="DengXian" w:hAnsi="DengXian"/>
+        </w:rPr>
         <w:t xml:space="preserve">With </w:t>
       </w:r>
       <w:r>
         <w:rPr>
+          <w:rFonts w:ascii="DengXian" w:eastAsia="DengXian" w:hAnsi="DengXian"/>
           <w:b/>
         </w:rPr>
         <w:t xml:space="preserve">only 1 least square </w:t>
       </w:r>
       <w:r>
+        <w:rPr>
+          <w:rFonts w:ascii="DengXian" w:eastAsia="DengXian" w:hAnsi="DengXian"/>
+        </w:rPr>
         <w:t>based on Infectious cases</w:t>
       </w:r>
     </w:p>
@@ -412,13 +534,20 @@
         <w:pStyle w:val="ListParagraph"/>
         <w:ind w:left="720" w:firstLine="0"/>
         <w:rPr>
-          <w:b/>
-        </w:rPr>
-      </w:pPr>
-    </w:p>
-    <w:p>
-      <w:r>
-        <w:rPr>
+          <w:rFonts w:ascii="DengXian" w:eastAsia="DengXian" w:hAnsi="DengXian"/>
+          <w:b/>
+        </w:rPr>
+      </w:pPr>
+    </w:p>
+    <w:p>
+      <w:pPr>
+        <w:rPr>
+          <w:rFonts w:ascii="DengXian" w:eastAsia="DengXian" w:hAnsi="DengXian"/>
+        </w:rPr>
+      </w:pPr>
+      <w:r>
+        <w:rPr>
+          <w:rFonts w:ascii="DengXian" w:eastAsia="DengXian" w:hAnsi="DengXian"/>
           <w:noProof/>
         </w:rPr>
         <w:drawing>
@@ -465,37 +594,63 @@
       </w:r>
     </w:p>
     <w:p>
-      <w:r>
+      <w:pPr>
+        <w:rPr>
+          <w:rFonts w:ascii="DengXian" w:eastAsia="DengXian" w:hAnsi="DengXian"/>
+        </w:rPr>
+      </w:pPr>
+      <w:r>
+        <w:rPr>
+          <w:rFonts w:ascii="DengXian" w:eastAsia="DengXian" w:hAnsi="DengXian"/>
+        </w:rPr>
         <w:tab/>
       </w:r>
       <m:oMath>
         <m:r>
           <w:rPr>
-            <w:rFonts w:ascii="Cambria Math" w:hAnsi="Cambria Math"/>
+            <w:rFonts w:ascii="Cambria Math" w:eastAsia="DengXian" w:hAnsi="Cambria Math"/>
           </w:rPr>
           <m:t>β= </m:t>
         </m:r>
       </m:oMath>
       <w:r>
+        <w:rPr>
+          <w:rFonts w:ascii="DengXian" w:eastAsia="DengXian" w:hAnsi="DengXian"/>
+        </w:rPr>
         <w:t xml:space="preserve">0.7916    </w:t>
       </w:r>
       <m:oMath>
         <m:r>
           <w:rPr>
-            <w:rFonts w:ascii="Cambria Math" w:hAnsi="Cambria Math"/>
+            <w:rFonts w:ascii="Cambria Math" w:eastAsia="DengXian" w:hAnsi="Cambria Math"/>
             <w:kern w:val="0"/>
           </w:rPr>
           <m:t xml:space="preserve">γ=  </m:t>
         </m:r>
       </m:oMath>
       <w:r>
+        <w:rPr>
+          <w:rFonts w:ascii="DengXian" w:eastAsia="DengXian" w:hAnsi="DengXian"/>
+        </w:rPr>
         <w:t>0.0916</w:t>
       </w:r>
     </w:p>
-    <w:p/>
-    <w:p>
-      <w:r>
-        <w:rPr>
+    <w:p>
+      <w:pPr>
+        <w:rPr>
+          <w:rFonts w:ascii="DengXian" w:eastAsia="DengXian" w:hAnsi="DengXian"/>
+        </w:rPr>
+      </w:pPr>
+    </w:p>
+    <w:p>
+      <w:pPr>
+        <w:rPr>
+          <w:rFonts w:ascii="DengXian" w:eastAsia="DengXian" w:hAnsi="DengXian"/>
+        </w:rPr>
+      </w:pPr>
+      <w:r>
+        <w:rPr>
+          <w:rFonts w:ascii="DengXian" w:eastAsia="DengXian" w:hAnsi="DengXian"/>
           <w:noProof/>
         </w:rPr>
         <w:drawing>
@@ -542,89 +697,132 @@
       </w:r>
     </w:p>
     <w:p>
-      <w:r>
+      <w:pPr>
+        <w:rPr>
+          <w:rFonts w:ascii="DengXian" w:eastAsia="DengXian" w:hAnsi="DengXian"/>
+        </w:rPr>
+      </w:pPr>
+      <w:r>
+        <w:rPr>
+          <w:rFonts w:ascii="DengXian" w:eastAsia="DengXian" w:hAnsi="DengXian"/>
+        </w:rPr>
         <w:tab/>
       </w:r>
       <m:oMath>
         <m:r>
           <w:rPr>
-            <w:rFonts w:ascii="Cambria Math" w:hAnsi="Cambria Math"/>
+            <w:rFonts w:ascii="Cambria Math" w:eastAsia="DengXian" w:hAnsi="Cambria Math"/>
           </w:rPr>
           <w:tab/>
         </m:r>
         <m:r>
           <w:rPr>
-            <w:rFonts w:ascii="Cambria Math" w:hAnsi="Cambria Math"/>
+            <w:rFonts w:ascii="Cambria Math" w:eastAsia="DengXian" w:hAnsi="Cambria Math"/>
           </w:rPr>
           <m:t>β= </m:t>
         </m:r>
       </m:oMath>
       <w:r>
+        <w:rPr>
+          <w:rFonts w:ascii="DengXian" w:eastAsia="DengXian" w:hAnsi="DengXian"/>
+        </w:rPr>
         <w:t xml:space="preserve">0.9505    </w:t>
       </w:r>
       <m:oMath>
         <m:r>
           <w:rPr>
-            <w:rFonts w:ascii="Cambria Math" w:hAnsi="Cambria Math"/>
+            <w:rFonts w:ascii="Cambria Math" w:eastAsia="DengXian" w:hAnsi="Cambria Math"/>
             <w:kern w:val="0"/>
           </w:rPr>
           <m:t xml:space="preserve">γ=  </m:t>
         </m:r>
       </m:oMath>
       <w:r>
+        <w:rPr>
+          <w:rFonts w:ascii="DengXian" w:eastAsia="DengXian" w:hAnsi="DengXian"/>
+        </w:rPr>
         <w:t>0.0257</w:t>
       </w:r>
     </w:p>
-    <w:p/>
+    <w:p>
+      <w:pPr>
+        <w:rPr>
+          <w:rFonts w:ascii="DengXian" w:eastAsia="DengXian" w:hAnsi="DengXian"/>
+        </w:rPr>
+      </w:pPr>
+    </w:p>
     <w:p>
       <w:pPr>
         <w:ind w:firstLine="360"/>
-      </w:pPr>
-      <w:r>
-        <w:rPr>
+        <w:rPr>
+          <w:rFonts w:ascii="DengXian" w:eastAsia="DengXian" w:hAnsi="DengXian"/>
+        </w:rPr>
+      </w:pPr>
+      <w:r>
+        <w:rPr>
+          <w:rFonts w:ascii="DengXian" w:eastAsia="DengXian" w:hAnsi="DengXian"/>
           <w:b/>
         </w:rPr>
         <w:t xml:space="preserve">Conclusion: </w:t>
       </w:r>
       <w:r>
         <w:rPr>
+          <w:rFonts w:ascii="DengXian" w:eastAsia="DengXian" w:hAnsi="DengXian"/>
           <w:b/>
         </w:rPr>
         <w:tab/>
       </w:r>
       <w:r>
+        <w:rPr>
+          <w:rFonts w:ascii="DengXian" w:eastAsia="DengXian" w:hAnsi="DengXian"/>
+        </w:rPr>
         <w:t>Support</w:t>
       </w:r>
     </w:p>
     <w:p>
       <w:pPr>
         <w:ind w:firstLine="360"/>
-      </w:pPr>
-      <w:r>
-        <w:rPr>
+        <w:rPr>
+          <w:rFonts w:ascii="DengXian" w:eastAsia="DengXian" w:hAnsi="DengXian"/>
+        </w:rPr>
+      </w:pPr>
+      <w:r>
+        <w:rPr>
+          <w:rFonts w:ascii="DengXian" w:eastAsia="DengXian" w:hAnsi="DengXian"/>
           <w:b/>
         </w:rPr>
         <w:t xml:space="preserve">Remark: </w:t>
       </w:r>
       <w:r>
         <w:rPr>
+          <w:rFonts w:ascii="DengXian" w:eastAsia="DengXian" w:hAnsi="DengXian"/>
           <w:b/>
         </w:rPr>
         <w:tab/>
       </w:r>
       <w:r>
         <w:rPr>
+          <w:rFonts w:ascii="DengXian" w:eastAsia="DengXian" w:hAnsi="DengXian"/>
           <w:b/>
         </w:rPr>
         <w:tab/>
       </w:r>
       <w:r>
+        <w:rPr>
+          <w:rFonts w:ascii="DengXian" w:eastAsia="DengXian" w:hAnsi="DengXian"/>
+        </w:rPr>
         <w:t>Good at cap</w:t>
       </w:r>
       <w:r>
+        <w:rPr>
+          <w:rFonts w:ascii="DengXian" w:eastAsia="DengXian" w:hAnsi="DengXian"/>
+        </w:rPr>
         <w:t xml:space="preserve">turing </w:t>
       </w:r>
       <w:r>
+        <w:rPr>
+          <w:rFonts w:ascii="DengXian" w:eastAsia="DengXian" w:hAnsi="DengXian"/>
+        </w:rPr>
         <w:t>Not good at fitting recovered or death cases</w:t>
       </w:r>
     </w:p>
@@ -632,8 +830,14 @@
       <w:pPr>
         <w:widowControl/>
         <w:jc w:val="left"/>
-      </w:pPr>
-      <w:r>
+        <w:rPr>
+          <w:rFonts w:ascii="DengXian" w:eastAsia="DengXian" w:hAnsi="DengXian"/>
+        </w:rPr>
+      </w:pPr>
+      <w:r>
+        <w:rPr>
+          <w:rFonts w:ascii="DengXian" w:eastAsia="DengXian" w:hAnsi="DengXian"/>
+        </w:rPr>
         <w:br w:type="page"/>
       </w:r>
     </w:p>
@@ -642,6 +846,7 @@
         <w:pStyle w:val="ListParagraph"/>
         <w:ind w:left="360" w:firstLine="0"/>
         <w:rPr>
+          <w:rFonts w:ascii="DengXian" w:eastAsia="DengXian" w:hAnsi="DengXian"/>
           <w:b/>
         </w:rPr>
       </w:pPr>
@@ -654,28 +859,40 @@
           <w:numId w:val="4"/>
         </w:numPr>
         <w:rPr>
-          <w:b/>
-        </w:rPr>
-      </w:pPr>
-      <w:r>
+          <w:rFonts w:ascii="DengXian" w:eastAsia="DengXian" w:hAnsi="DengXian"/>
+          <w:b/>
+        </w:rPr>
+      </w:pPr>
+      <w:r>
+        <w:rPr>
+          <w:rFonts w:ascii="DengXian" w:eastAsia="DengXian" w:hAnsi="DengXian"/>
+        </w:rPr>
         <w:t xml:space="preserve">With </w:t>
       </w:r>
       <w:r>
         <w:rPr>
+          <w:rFonts w:ascii="DengXian" w:eastAsia="DengXian" w:hAnsi="DengXian"/>
           <w:b/>
         </w:rPr>
         <w:t>2</w:t>
       </w:r>
       <w:r>
         <w:rPr>
+          <w:rFonts w:ascii="DengXian" w:eastAsia="DengXian" w:hAnsi="DengXian"/>
           <w:b/>
         </w:rPr>
         <w:t xml:space="preserve"> least square </w:t>
       </w:r>
       <w:r>
+        <w:rPr>
+          <w:rFonts w:ascii="DengXian" w:eastAsia="DengXian" w:hAnsi="DengXian"/>
+        </w:rPr>
         <w:t>based on Infectious cases</w:t>
       </w:r>
       <w:r>
+        <w:rPr>
+          <w:rFonts w:ascii="DengXian" w:eastAsia="DengXian" w:hAnsi="DengXian"/>
+        </w:rPr>
         <w:t xml:space="preserve"> and death cases</w:t>
       </w:r>
     </w:p>
@@ -684,18 +901,21 @@
         <w:pStyle w:val="ListParagraph"/>
         <w:ind w:left="720" w:firstLine="0"/>
         <w:rPr>
-          <w:b/>
-        </w:rPr>
-      </w:pPr>
-    </w:p>
-    <w:p>
-      <w:pPr>
-        <w:rPr>
-          <w:b/>
-        </w:rPr>
-      </w:pPr>
-      <w:r>
-        <w:rPr>
+          <w:rFonts w:ascii="DengXian" w:eastAsia="DengXian" w:hAnsi="DengXian"/>
+          <w:b/>
+        </w:rPr>
+      </w:pPr>
+    </w:p>
+    <w:p>
+      <w:pPr>
+        <w:rPr>
+          <w:rFonts w:ascii="DengXian" w:eastAsia="DengXian" w:hAnsi="DengXian"/>
+          <w:b/>
+        </w:rPr>
+      </w:pPr>
+      <w:r>
+        <w:rPr>
+          <w:rFonts w:ascii="DengXian" w:eastAsia="DengXian" w:hAnsi="DengXian"/>
           <w:b/>
           <w:noProof/>
         </w:rPr>
@@ -743,42 +963,43 @@
       </w:r>
     </w:p>
     <w:p>
-      <w:r>
+      <w:pPr>
+        <w:rPr>
+          <w:rFonts w:ascii="DengXian" w:eastAsia="DengXian" w:hAnsi="DengXian"/>
+        </w:rPr>
+      </w:pPr>
+      <w:r>
+        <w:rPr>
+          <w:rFonts w:ascii="DengXian" w:eastAsia="DengXian" w:hAnsi="DengXian"/>
+        </w:rPr>
         <w:tab/>
       </w:r>
       <m:oMath>
         <m:r>
           <w:rPr>
-            <w:rFonts w:ascii="Cambria Math" w:hAnsi="Cambria Math"/>
+            <w:rFonts w:ascii="Cambria Math" w:eastAsia="DengXian" w:hAnsi="Cambria Math"/>
           </w:rPr>
           <w:tab/>
-        </m:r>
-        <m:r>
-          <w:rPr>
-            <w:rFonts w:ascii="Cambria Math" w:hAnsi="Cambria Math"/>
-          </w:rPr>
           <m:t>β= </m:t>
         </m:r>
       </m:oMath>
       <w:r>
         <w:rPr>
+          <w:rFonts w:ascii="DengXian" w:eastAsia="DengXian" w:hAnsi="DengXian"/>
           <w:iCs/>
         </w:rPr>
-        <w:t>1</w:t>
-      </w:r>
-      <w:r>
-        <w:rPr>
-          <w:iCs/>
-        </w:rPr>
-        <w:t>.3618</w:t>
-      </w:r>
-      <w:r>
+        <w:t>1.3618</w:t>
+      </w:r>
+      <w:r>
+        <w:rPr>
+          <w:rFonts w:ascii="DengXian" w:eastAsia="DengXian" w:hAnsi="DengXian"/>
+        </w:rPr>
         <w:t xml:space="preserve">    </w:t>
       </w:r>
       <m:oMath>
         <m:r>
           <w:rPr>
-            <w:rFonts w:ascii="Cambria Math" w:hAnsi="Cambria Math"/>
+            <w:rFonts w:ascii="Cambria Math" w:eastAsia="DengXian" w:hAnsi="Cambria Math"/>
             <w:kern w:val="0"/>
           </w:rPr>
           <m:t xml:space="preserve">γ=  </m:t>
@@ -786,6 +1007,7 @@
       </m:oMath>
       <w:r>
         <w:rPr>
+          <w:rFonts w:ascii="DengXian" w:eastAsia="DengXian" w:hAnsi="DengXian"/>
           <w:iCs/>
         </w:rPr>
         <w:t>0.2845</w:t>
@@ -794,18 +1016,21 @@
     <w:p>
       <w:pPr>
         <w:rPr>
-          <w:b/>
-        </w:rPr>
-      </w:pPr>
-    </w:p>
-    <w:p>
-      <w:pPr>
-        <w:rPr>
-          <w:b/>
-        </w:rPr>
-      </w:pPr>
-      <w:r>
-        <w:rPr>
+          <w:rFonts w:ascii="DengXian" w:eastAsia="DengXian" w:hAnsi="DengXian"/>
+          <w:b/>
+        </w:rPr>
+      </w:pPr>
+    </w:p>
+    <w:p>
+      <w:pPr>
+        <w:rPr>
+          <w:rFonts w:ascii="DengXian" w:eastAsia="DengXian" w:hAnsi="DengXian"/>
+          <w:b/>
+        </w:rPr>
+      </w:pPr>
+      <w:r>
+        <w:rPr>
+          <w:rFonts w:ascii="DengXian" w:eastAsia="DengXian" w:hAnsi="DengXian"/>
           <w:b/>
           <w:noProof/>
         </w:rPr>
@@ -853,45 +1078,58 @@
       </w:r>
     </w:p>
     <w:p>
-      <w:r>
+      <w:pPr>
+        <w:rPr>
+          <w:rFonts w:ascii="DengXian" w:eastAsia="DengXian" w:hAnsi="DengXian"/>
+        </w:rPr>
+      </w:pPr>
+      <w:r>
+        <w:rPr>
+          <w:rFonts w:ascii="DengXian" w:eastAsia="DengXian" w:hAnsi="DengXian"/>
+        </w:rPr>
         <w:tab/>
       </w:r>
       <m:oMath>
         <m:r>
           <w:rPr>
-            <w:rFonts w:ascii="Cambria Math" w:hAnsi="Cambria Math"/>
+            <w:rFonts w:ascii="Cambria Math" w:eastAsia="DengXian" w:hAnsi="Cambria Math"/>
           </w:rPr>
           <w:tab/>
-        </m:r>
-        <m:r>
-          <w:rPr>
-            <w:rFonts w:ascii="Cambria Math" w:hAnsi="Cambria Math"/>
-          </w:rPr>
           <m:t>β= </m:t>
         </m:r>
       </m:oMath>
       <w:r>
+        <w:rPr>
+          <w:rFonts w:ascii="DengXian" w:eastAsia="DengXian" w:hAnsi="DengXian"/>
+        </w:rPr>
         <w:t>1.0309</w:t>
       </w:r>
       <w:r>
+        <w:rPr>
+          <w:rFonts w:ascii="DengXian" w:eastAsia="DengXian" w:hAnsi="DengXian"/>
+        </w:rPr>
         <w:t xml:space="preserve">    </w:t>
       </w:r>
       <m:oMath>
         <m:r>
           <w:rPr>
-            <w:rFonts w:ascii="Cambria Math" w:hAnsi="Cambria Math"/>
+            <w:rFonts w:ascii="Cambria Math" w:eastAsia="DengXian" w:hAnsi="Cambria Math"/>
             <w:kern w:val="0"/>
           </w:rPr>
           <m:t xml:space="preserve">γ=  </m:t>
         </m:r>
       </m:oMath>
       <w:r>
+        <w:rPr>
+          <w:rFonts w:ascii="DengXian" w:eastAsia="DengXian" w:hAnsi="DengXian"/>
+        </w:rPr>
         <w:t>0.0577</w:t>
       </w:r>
     </w:p>
     <w:p>
       <w:pPr>
         <w:rPr>
+          <w:rFonts w:ascii="DengXian" w:eastAsia="DengXian" w:hAnsi="DengXian"/>
           <w:b/>
         </w:rPr>
       </w:pPr>
@@ -899,49 +1137,69 @@
     <w:p>
       <w:pPr>
         <w:ind w:firstLine="360"/>
-      </w:pPr>
-      <w:r>
-        <w:rPr>
+        <w:rPr>
+          <w:rFonts w:ascii="DengXian" w:eastAsia="DengXian" w:hAnsi="DengXian"/>
+        </w:rPr>
+      </w:pPr>
+      <w:r>
+        <w:rPr>
+          <w:rFonts w:ascii="DengXian" w:eastAsia="DengXian" w:hAnsi="DengXian"/>
           <w:b/>
         </w:rPr>
         <w:t xml:space="preserve">Conclusion: </w:t>
       </w:r>
       <w:r>
         <w:rPr>
+          <w:rFonts w:ascii="DengXian" w:eastAsia="DengXian" w:hAnsi="DengXian"/>
           <w:b/>
         </w:rPr>
         <w:tab/>
       </w:r>
       <w:r>
+        <w:rPr>
+          <w:rFonts w:ascii="DengXian" w:eastAsia="DengXian" w:hAnsi="DengXian"/>
+        </w:rPr>
         <w:t>Support</w:t>
       </w:r>
       <w:r>
+        <w:rPr>
+          <w:rFonts w:ascii="DengXian" w:eastAsia="DengXian" w:hAnsi="DengXian"/>
+        </w:rPr>
         <w:t xml:space="preserve"> </w:t>
       </w:r>
     </w:p>
     <w:p>
       <w:pPr>
         <w:ind w:firstLine="360"/>
-      </w:pPr>
-      <w:r>
-        <w:rPr>
+        <w:rPr>
+          <w:rFonts w:ascii="DengXian" w:eastAsia="DengXian" w:hAnsi="DengXian"/>
+        </w:rPr>
+      </w:pPr>
+      <w:r>
+        <w:rPr>
+          <w:rFonts w:ascii="DengXian" w:eastAsia="DengXian" w:hAnsi="DengXian"/>
           <w:b/>
         </w:rPr>
         <w:t>Remark:</w:t>
       </w:r>
       <w:r>
         <w:rPr>
+          <w:rFonts w:ascii="DengXian" w:eastAsia="DengXian" w:hAnsi="DengXian"/>
           <w:b/>
         </w:rPr>
         <w:tab/>
       </w:r>
       <w:r>
         <w:rPr>
+          <w:rFonts w:ascii="DengXian" w:eastAsia="DengXian" w:hAnsi="DengXian"/>
           <w:b/>
         </w:rPr>
         <w:tab/>
       </w:r>
       <w:r>
+        <w:rPr>
+          <w:rFonts w:ascii="DengXian" w:eastAsia="DengXian" w:hAnsi="DengXian"/>
+        </w:rPr>
         <w:t>Not good at predicting GUI, perhaps we need SEIR</w:t>
       </w:r>
     </w:p>
@@ -949,12 +1207,24 @@
       <w:pPr>
         <w:widowControl/>
         <w:jc w:val="left"/>
-      </w:pPr>
-      <w:r>
+        <w:rPr>
+          <w:rFonts w:ascii="DengXian" w:eastAsia="DengXian" w:hAnsi="DengXian"/>
+        </w:rPr>
+      </w:pPr>
+      <w:r>
+        <w:rPr>
+          <w:rFonts w:ascii="DengXian" w:eastAsia="DengXian" w:hAnsi="DengXian"/>
+        </w:rPr>
         <w:br w:type="page"/>
       </w:r>
     </w:p>
-    <w:p/>
+    <w:p>
+      <w:pPr>
+        <w:rPr>
+          <w:rFonts w:ascii="DengXian" w:eastAsia="DengXian" w:hAnsi="DengXian"/>
+        </w:rPr>
+      </w:pPr>
+    </w:p>
     <w:p>
       <w:pPr>
         <w:pStyle w:val="ListParagraph"/>
@@ -962,17 +1232,428 @@
           <w:ilvl w:val="0"/>
           <w:numId w:val="3"/>
         </w:numPr>
-      </w:pPr>
-      <w:r>
+        <w:rPr>
+          <w:rFonts w:ascii="DengXian" w:eastAsia="DengXian" w:hAnsi="DengXian"/>
+        </w:rPr>
+      </w:pPr>
+      <w:r>
+        <w:rPr>
+          <w:rFonts w:ascii="DengXian" w:eastAsia="DengXian" w:hAnsi="DengXian"/>
+        </w:rPr>
         <w:t>SEIR Model</w:t>
       </w:r>
     </w:p>
     <w:p>
+      <w:pPr>
+        <w:pStyle w:val="ListParagraph"/>
+        <w:ind w:left="360" w:firstLine="0"/>
+        <w:rPr>
+          <w:rFonts w:ascii="DengXian" w:eastAsia="DengXian" w:hAnsi="DengXian"/>
+        </w:rPr>
+      </w:pPr>
+    </w:p>
+    <w:p>
+      <w:pPr>
+        <w:rPr>
+          <w:rFonts w:ascii="DengXian" w:eastAsia="DengXian" w:hAnsi="DengXian"/>
+        </w:rPr>
+      </w:pPr>
+      <w:r>
+        <w:rPr>
+          <w:rFonts w:ascii="DengXian" w:eastAsia="DengXian" w:hAnsi="DengXian"/>
+          <w:noProof/>
+        </w:rPr>
+        <w:drawing>
+          <wp:inline distT="0" distB="0" distL="0" distR="0" wp14:anchorId="1F612B64" wp14:editId="202AFD6F">
+            <wp:extent cx="6400800" cy="2665730"/>
+            <wp:effectExtent l="0" t="0" r="0" b="1270"/>
+            <wp:docPr id="16" name="Picture 16"/>
+            <wp:cNvGraphicFramePr>
+              <a:graphicFrameLocks xmlns:a="http://schemas.openxmlformats.org/drawingml/2006/main" noChangeAspect="1"/>
+            </wp:cNvGraphicFramePr>
+            <a:graphic xmlns:a="http://schemas.openxmlformats.org/drawingml/2006/main">
+              <a:graphicData uri="http://schemas.openxmlformats.org/drawingml/2006/picture">
+                <pic:pic xmlns:pic="http://schemas.openxmlformats.org/drawingml/2006/picture">
+                  <pic:nvPicPr>
+                    <pic:cNvPr id="16" name="seirGUI2lsq.eps"/>
+                    <pic:cNvPicPr/>
+                  </pic:nvPicPr>
+                  <pic:blipFill>
+                    <a:blip r:embed="rId12">
+                      <a:extLst>
+                        <a:ext uri="{28A0092B-C50C-407E-A947-70E740481C1C}">
+                          <a14:useLocalDpi xmlns:a14="http://schemas.microsoft.com/office/drawing/2010/main" val="0"/>
+                        </a:ext>
+                      </a:extLst>
+                    </a:blip>
+                    <a:stretch>
+                      <a:fillRect/>
+                    </a:stretch>
+                  </pic:blipFill>
+                  <pic:spPr>
+                    <a:xfrm>
+                      <a:off x="0" y="0"/>
+                      <a:ext cx="6400800" cy="2665730"/>
+                    </a:xfrm>
+                    <a:prstGeom prst="rect">
+                      <a:avLst/>
+                    </a:prstGeom>
+                  </pic:spPr>
+                </pic:pic>
+              </a:graphicData>
+            </a:graphic>
+          </wp:inline>
+        </w:drawing>
+      </w:r>
+    </w:p>
+    <w:p>
+      <w:pPr>
+        <w:rPr>
+          <w:rFonts w:ascii="DengXian" w:eastAsia="DengXian" w:hAnsi="DengXian"/>
+          <w:iCs/>
+          <w:kern w:val="0"/>
+        </w:rPr>
+      </w:pPr>
+      <w:r>
+        <w:rPr>
+          <w:rFonts w:ascii="DengXian" w:eastAsia="DengXian" w:hAnsi="DengXian"/>
+        </w:rPr>
+        <w:tab/>
+      </w:r>
+      <m:oMath>
+        <m:r>
+          <w:rPr>
+            <w:rFonts w:ascii="Cambria Math" w:eastAsia="DengXian" w:hAnsi="Cambria Math"/>
+          </w:rPr>
+          <m:t>β= </m:t>
+        </m:r>
+      </m:oMath>
+      <w:r>
+        <w:rPr>
+          <w:rFonts w:ascii="DengXian" w:eastAsia="DengXian" w:hAnsi="DengXian"/>
+        </w:rPr>
+        <w:t>0.0170</w:t>
+      </w:r>
+      <w:r>
+        <w:rPr>
+          <w:rFonts w:ascii="DengXian" w:eastAsia="DengXian" w:hAnsi="DengXian"/>
+        </w:rPr>
+        <w:t xml:space="preserve">    </w:t>
+      </w:r>
+      <m:oMath>
+        <m:r>
+          <w:rPr>
+            <w:rFonts w:ascii="Cambria Math" w:eastAsia="DengXian" w:hAnsi="Cambria Math"/>
+            <w:kern w:val="0"/>
+          </w:rPr>
+          <m:t xml:space="preserve">γ=  </m:t>
+        </m:r>
+      </m:oMath>
+      <w:r>
+        <w:rPr>
+          <w:rFonts w:ascii="DengXian" w:eastAsia="DengXian" w:hAnsi="DengXian"/>
+        </w:rPr>
+        <w:t>-0</w:t>
+      </w:r>
+      <w:r>
+        <w:rPr>
+          <w:rFonts w:ascii="DengXian" w:eastAsia="DengXian" w:hAnsi="DengXian"/>
+        </w:rPr>
+        <w:t>.</w:t>
+      </w:r>
+      <w:r>
+        <w:rPr>
+          <w:rFonts w:ascii="DengXian" w:eastAsia="DengXian" w:hAnsi="DengXian"/>
+        </w:rPr>
+        <w:t xml:space="preserve">5382  </w:t>
+      </w:r>
+      <m:oMath>
+        <m:r>
+          <w:rPr>
+            <w:rFonts w:ascii="Cambria Math" w:eastAsia="DengXian" w:hAnsi="Cambria Math"/>
+            <w:kern w:val="0"/>
+          </w:rPr>
+          <m:t>k</m:t>
+        </m:r>
+        <m:r>
+          <w:rPr>
+            <w:rFonts w:ascii="Cambria Math" w:eastAsia="DengXian" w:hAnsi="Cambria Math"/>
+            <w:kern w:val="0"/>
+          </w:rPr>
+          <m:t xml:space="preserve">=  </m:t>
+        </m:r>
+      </m:oMath>
+      <w:r>
+        <w:rPr>
+          <w:rFonts w:ascii="DengXian" w:eastAsia="DengXian" w:hAnsi="DengXian"/>
+          <w:iCs/>
+          <w:kern w:val="0"/>
+        </w:rPr>
+        <w:t>-0.5138</w:t>
+      </w:r>
+    </w:p>
+    <w:p>
+      <w:pPr>
+        <w:rPr>
+          <w:rFonts w:ascii="DengXian" w:eastAsia="DengXian" w:hAnsi="DengXian"/>
+        </w:rPr>
+      </w:pPr>
+    </w:p>
+    <w:p>
+      <w:pPr>
+        <w:rPr>
+          <w:rFonts w:ascii="DengXian" w:eastAsia="DengXian" w:hAnsi="DengXian"/>
+        </w:rPr>
+      </w:pPr>
+      <w:r>
+        <w:rPr>
+          <w:rFonts w:ascii="DengXian" w:eastAsia="DengXian" w:hAnsi="DengXian"/>
+          <w:noProof/>
+        </w:rPr>
+        <w:drawing>
+          <wp:inline distT="0" distB="0" distL="0" distR="0" wp14:anchorId="4A7813B5" wp14:editId="63A9659C">
+            <wp:extent cx="6400800" cy="2675255"/>
+            <wp:effectExtent l="0" t="0" r="0" b="0"/>
+            <wp:docPr id="15" name="Picture 15"/>
+            <wp:cNvGraphicFramePr>
+              <a:graphicFrameLocks xmlns:a="http://schemas.openxmlformats.org/drawingml/2006/main" noChangeAspect="1"/>
+            </wp:cNvGraphicFramePr>
+            <a:graphic xmlns:a="http://schemas.openxmlformats.org/drawingml/2006/main">
+              <a:graphicData uri="http://schemas.openxmlformats.org/drawingml/2006/picture">
+                <pic:pic xmlns:pic="http://schemas.openxmlformats.org/drawingml/2006/picture">
+                  <pic:nvPicPr>
+                    <pic:cNvPr id="15" name="seirSL2lsq.eps"/>
+                    <pic:cNvPicPr/>
+                  </pic:nvPicPr>
+                  <pic:blipFill>
+                    <a:blip r:embed="rId13">
+                      <a:extLst>
+                        <a:ext uri="{28A0092B-C50C-407E-A947-70E740481C1C}">
+                          <a14:useLocalDpi xmlns:a14="http://schemas.microsoft.com/office/drawing/2010/main" val="0"/>
+                        </a:ext>
+                      </a:extLst>
+                    </a:blip>
+                    <a:stretch>
+                      <a:fillRect/>
+                    </a:stretch>
+                  </pic:blipFill>
+                  <pic:spPr>
+                    <a:xfrm>
+                      <a:off x="0" y="0"/>
+                      <a:ext cx="6400800" cy="2675255"/>
+                    </a:xfrm>
+                    <a:prstGeom prst="rect">
+                      <a:avLst/>
+                    </a:prstGeom>
+                  </pic:spPr>
+                </pic:pic>
+              </a:graphicData>
+            </a:graphic>
+          </wp:inline>
+        </w:drawing>
+      </w:r>
+    </w:p>
+    <w:p>
+      <w:pPr>
+        <w:rPr>
+          <w:rFonts w:ascii="DengXian" w:eastAsia="DengXian" w:hAnsi="DengXian"/>
+        </w:rPr>
+      </w:pPr>
+      <w:r>
+        <w:rPr>
+          <w:rFonts w:ascii="DengXian" w:eastAsia="DengXian" w:hAnsi="DengXian"/>
+        </w:rPr>
+        <w:tab/>
+      </w:r>
+      <m:oMath>
+        <m:r>
+          <w:rPr>
+            <w:rFonts w:ascii="Cambria Math" w:eastAsia="DengXian" w:hAnsi="Cambria Math"/>
+          </w:rPr>
+          <m:t>β= </m:t>
+        </m:r>
+      </m:oMath>
+      <w:r>
+        <w:rPr>
+          <w:rFonts w:ascii="DengXian" w:eastAsia="DengXian" w:hAnsi="DengXian"/>
+        </w:rPr>
+        <w:t>1..3240</w:t>
+      </w:r>
+      <w:r>
+        <w:rPr>
+          <w:rFonts w:ascii="DengXian" w:eastAsia="DengXian" w:hAnsi="DengXian"/>
+        </w:rPr>
+        <w:t xml:space="preserve">    </w:t>
+      </w:r>
+      <m:oMath>
+        <m:r>
+          <w:rPr>
+            <w:rFonts w:ascii="Cambria Math" w:eastAsia="DengXian" w:hAnsi="Cambria Math"/>
+            <w:kern w:val="0"/>
+          </w:rPr>
+          <m:t xml:space="preserve">γ=  </m:t>
+        </m:r>
+      </m:oMath>
+      <w:r>
+        <w:rPr>
+          <w:rFonts w:ascii="DengXian" w:eastAsia="DengXian" w:hAnsi="DengXian"/>
+        </w:rPr>
+        <w:t xml:space="preserve">0.8605  </w:t>
+      </w:r>
+      <w:r>
+        <w:rPr>
+          <w:rFonts w:ascii="DengXian" w:eastAsia="DengXian" w:hAnsi="DengXian"/>
+        </w:rPr>
+        <w:t xml:space="preserve"> </w:t>
+      </w:r>
+      <m:oMath>
+        <m:r>
+          <w:rPr>
+            <w:rFonts w:ascii="Cambria Math" w:eastAsia="DengXian" w:hAnsi="Cambria Math"/>
+            <w:kern w:val="0"/>
+          </w:rPr>
+          <m:t xml:space="preserve">k=  </m:t>
+        </m:r>
+      </m:oMath>
+      <w:r>
+        <w:rPr>
+          <w:rFonts w:ascii="DengXian" w:eastAsia="DengXian" w:hAnsi="DengXian"/>
+          <w:iCs/>
+          <w:kern w:val="0"/>
+        </w:rPr>
+        <w:t>-0.1309</w:t>
+      </w:r>
+    </w:p>
+    <w:p>
+      <w:pPr>
+        <w:rPr>
+          <w:rFonts w:ascii="DengXian" w:eastAsia="DengXian" w:hAnsi="DengXian"/>
+        </w:rPr>
+      </w:pPr>
+    </w:p>
+    <w:p>
+      <w:pPr>
+        <w:ind w:firstLine="360"/>
+        <w:rPr>
+          <w:rFonts w:ascii="DengXian" w:eastAsia="DengXian" w:hAnsi="DengXian"/>
+        </w:rPr>
+      </w:pPr>
+      <w:r>
+        <w:rPr>
+          <w:rFonts w:ascii="DengXian" w:eastAsia="DengXian" w:hAnsi="DengXian"/>
+          <w:b/>
+        </w:rPr>
+        <w:t xml:space="preserve">Conclusion: </w:t>
+      </w:r>
+      <w:r>
+        <w:rPr>
+          <w:rFonts w:ascii="DengXian" w:eastAsia="DengXian" w:hAnsi="DengXian"/>
+          <w:b/>
+        </w:rPr>
+        <w:tab/>
+      </w:r>
+      <w:r>
+        <w:rPr>
+          <w:rFonts w:ascii="DengXian" w:eastAsia="DengXian" w:hAnsi="DengXian"/>
+        </w:rPr>
+        <w:t xml:space="preserve">Fail to </w:t>
+      </w:r>
+      <w:r>
+        <w:rPr>
+          <w:rFonts w:ascii="DengXian" w:eastAsia="DengXian" w:hAnsi="DengXian"/>
+        </w:rPr>
+        <w:t xml:space="preserve">Support </w:t>
+      </w:r>
+    </w:p>
+    <w:p>
+      <w:pPr>
+        <w:ind w:firstLine="360"/>
+        <w:rPr>
+          <w:rFonts w:ascii="DengXian" w:eastAsia="DengXian" w:hAnsi="DengXian"/>
+        </w:rPr>
+      </w:pPr>
+      <w:r>
+        <w:rPr>
+          <w:rFonts w:ascii="DengXian" w:eastAsia="DengXian" w:hAnsi="DengXian"/>
+          <w:b/>
+        </w:rPr>
+        <w:t>Remark:</w:t>
+      </w:r>
+      <w:r>
+        <w:rPr>
+          <w:rFonts w:ascii="DengXian" w:eastAsia="DengXian" w:hAnsi="DengXian"/>
+          <w:b/>
+        </w:rPr>
+        <w:tab/>
+      </w:r>
+      <w:r>
+        <w:rPr>
+          <w:rFonts w:ascii="DengXian" w:eastAsia="DengXian" w:hAnsi="DengXian"/>
+          <w:b/>
+        </w:rPr>
+        <w:tab/>
+      </w:r>
+      <w:r>
+        <w:rPr>
+          <w:rFonts w:ascii="DengXian" w:eastAsia="DengXian" w:hAnsi="DengXian"/>
+        </w:rPr>
+        <w:t>Not good at predicting, Doesn’t make sense to have negative parameters</w:t>
+      </w:r>
+    </w:p>
+    <w:p>
+      <w:pPr>
+        <w:ind w:firstLine="360"/>
+        <w:rPr>
+          <w:rFonts w:ascii="DengXian" w:eastAsia="DengXian" w:hAnsi="DengXian"/>
+        </w:rPr>
+      </w:pPr>
+    </w:p>
+    <w:p>
+      <w:pPr>
+        <w:ind w:firstLine="360"/>
+        <w:rPr>
+          <w:rFonts w:ascii="DengXian" w:eastAsia="DengXian" w:hAnsi="DengXian"/>
+        </w:rPr>
+      </w:pPr>
+      <w:r>
+        <w:rPr>
+          <w:rFonts w:ascii="DengXian" w:eastAsia="DengXian" w:hAnsi="DengXian"/>
+          <w:b/>
+        </w:rPr>
+        <w:t>I</w:t>
+      </w:r>
+      <w:r>
+        <w:rPr>
+          <w:rFonts w:ascii="DengXian" w:eastAsia="DengXian" w:hAnsi="DengXian"/>
+          <w:b/>
+        </w:rPr>
+        <w:t>ssue:</w:t>
+      </w:r>
+      <w:r>
+        <w:rPr>
+          <w:rFonts w:ascii="DengXian" w:eastAsia="DengXian" w:hAnsi="DengXian"/>
+          <w:b/>
+        </w:rPr>
+        <w:t xml:space="preserve"> </w:t>
+      </w:r>
+      <w:r>
+        <w:rPr>
+          <w:rFonts w:ascii="DengXian" w:eastAsia="DengXian" w:hAnsi="DengXian"/>
+        </w:rPr>
+        <w:t>Initial Condition is crucial!!! But the initial condition here doesn't work well.</w:t>
+      </w:r>
       <w:bookmarkStart w:id="0" w:name="_GoBack"/>
       <w:bookmarkEnd w:id="0"/>
     </w:p>
+    <w:p>
+      <w:pPr>
+        <w:rPr>
+          <w:rFonts w:ascii="DengXian" w:eastAsia="DengXian" w:hAnsi="DengXian"/>
+        </w:rPr>
+      </w:pPr>
+    </w:p>
     <w:sectPr>
-      <w:headerReference w:type="default" r:id="rId12"/>
+      <w:headerReference w:type="default" r:id="rId14"/>
       <w:pgSz w:w="12240" w:h="15840"/>
       <w:pgMar w:top="1179" w:right="1080" w:bottom="1098" w:left="1080" w:header="378" w:footer="720" w:gutter="0"/>
       <w:cols w:space="720"/>
@@ -1039,21 +1720,7 @@
       <w:rPr>
         <w:b/>
       </w:rPr>
-      <w:t xml:space="preserve"> (By </w:t>
-    </w:r>
-    <w:proofErr w:type="spellStart"/>
-    <w:r>
-      <w:rPr>
-        <w:b/>
-      </w:rPr>
-      <w:t>Baihan</w:t>
-    </w:r>
-    <w:proofErr w:type="spellEnd"/>
-    <w:r>
-      <w:rPr>
-        <w:b/>
-      </w:rPr>
-      <w:t xml:space="preserve"> Lin)</w:t>
+      <w:t xml:space="preserve"> (By Baihan Lin)</w:t>
     </w:r>
   </w:p>
 </w:hdr>

</xml_diff>

<commit_message>
update SEIR with mortality and import
</commit_message>
<xml_diff>
--- a/Baihan_Model_Report_04302016_for_Yue.docx
+++ b/Baihan_Model_Report_04302016_for_Yue.docx
@@ -433,6 +433,185 @@
     </w:p>
     <w:p>
       <w:pPr>
+        <w:pStyle w:val="ListParagraph"/>
+        <w:numPr>
+          <w:ilvl w:val="0"/>
+          <w:numId w:val="1"/>
+        </w:numPr>
+        <w:rPr>
+          <w:rFonts w:ascii="DengXian" w:eastAsia="DengXian" w:hAnsi="DengXian"/>
+        </w:rPr>
+      </w:pPr>
+      <w:r>
+        <w:rPr>
+          <w:rFonts w:ascii="DengXian" w:eastAsia="DengXian" w:hAnsi="DengXian"/>
+        </w:rPr>
+        <w:t xml:space="preserve">SEIR with import and mortality rate </w:t>
+      </w:r>
+    </w:p>
+    <w:p>
+      <w:pPr>
+        <w:pStyle w:val="ListParagraph"/>
+        <w:numPr>
+          <w:ilvl w:val="0"/>
+          <w:numId w:val="1"/>
+        </w:numPr>
+        <w:rPr>
+          <w:rFonts w:ascii="DengXian" w:eastAsia="DengXian" w:hAnsi="DengXian"/>
+        </w:rPr>
+      </w:pPr>
+      <w:r>
+        <w:rPr>
+          <w:rFonts w:ascii="DengXian" w:eastAsia="DengXian" w:hAnsi="DengXian"/>
+        </w:rPr>
+        <w:t xml:space="preserve">Try to search for minimum least square for </w:t>
+      </w:r>
+      <m:oMath>
+        <m:r>
+          <w:rPr>
+            <w:rFonts w:ascii="Cambria Math" w:eastAsia="DengXian" w:hAnsi="Cambria Math"/>
+          </w:rPr>
+          <m:t>β</m:t>
+        </m:r>
+        <m:r>
+          <w:rPr>
+            <w:rFonts w:ascii="Cambria Math" w:eastAsia="DengXian" w:hAnsi="Cambria Math"/>
+          </w:rPr>
+          <m:t>,</m:t>
+        </m:r>
+      </m:oMath>
+      <w:r>
+        <w:rPr>
+          <w:rFonts w:ascii="DengXian" w:eastAsia="DengXian" w:hAnsi="DengXian"/>
+        </w:rPr>
+        <w:t xml:space="preserve"> </w:t>
+      </w:r>
+      <m:oMath>
+        <m:r>
+          <w:rPr>
+            <w:rFonts w:ascii="Cambria Math" w:eastAsia="DengXian" w:hAnsi="Cambria Math"/>
+          </w:rPr>
+          <m:t>γ</m:t>
+        </m:r>
+        <m:r>
+          <w:rPr>
+            <w:rFonts w:ascii="Cambria Math" w:eastAsia="DengXian" w:hAnsi="Cambria Math"/>
+          </w:rPr>
+          <m:t xml:space="preserve">, </m:t>
+        </m:r>
+      </m:oMath>
+      <w:r>
+        <w:rPr>
+          <w:rFonts w:ascii="DengXian" w:eastAsia="DengXian" w:hAnsi="DengXian"/>
+        </w:rPr>
+        <w:t xml:space="preserve"> </w:t>
+      </w:r>
+      <m:oMath>
+        <m:r>
+          <w:rPr>
+            <w:rFonts w:ascii="Cambria Math" w:eastAsia="DengXian" w:hAnsi="Cambria Math"/>
+          </w:rPr>
+          <m:t>k</m:t>
+        </m:r>
+        <m:r>
+          <w:rPr>
+            <w:rFonts w:ascii="Cambria Math" w:eastAsia="DengXian" w:hAnsi="Cambria Math"/>
+          </w:rPr>
+          <m:t xml:space="preserve">, </m:t>
+        </m:r>
+      </m:oMath>
+      <w:r>
+        <w:rPr>
+          <w:rFonts w:ascii="DengXian" w:eastAsia="DengXian" w:hAnsi="DengXian"/>
+          <w:iCs/>
+        </w:rPr>
+        <w:t>S</w:t>
+      </w:r>
+      <w:r>
+        <w:rPr>
+          <w:rFonts w:ascii="DengXian" w:eastAsia="DengXian" w:hAnsi="DengXian"/>
+          <w:iCs/>
+          <w:vertAlign w:val="subscript"/>
+        </w:rPr>
+        <w:t>0</w:t>
+      </w:r>
+      <w:r>
+        <w:rPr>
+          <w:rFonts w:ascii="DengXian" w:eastAsia="DengXian" w:hAnsi="DengXian"/>
+          <w:iCs/>
+        </w:rPr>
+        <w:t>, I</w:t>
+      </w:r>
+      <w:r>
+        <w:rPr>
+          <w:rFonts w:ascii="DengXian" w:eastAsia="DengXian" w:hAnsi="DengXian"/>
+          <w:iCs/>
+          <w:vertAlign w:val="subscript"/>
+        </w:rPr>
+        <w:t>0</w:t>
+      </w:r>
+      <w:r>
+        <w:rPr>
+          <w:rFonts w:ascii="DengXian" w:eastAsia="DengXian" w:hAnsi="DengXian"/>
+          <w:iCs/>
+        </w:rPr>
+        <w:t xml:space="preserve"> .</w:t>
+      </w:r>
+    </w:p>
+    <w:p>
+      <w:pPr>
+        <w:pStyle w:val="ListParagraph"/>
+        <w:numPr>
+          <w:ilvl w:val="0"/>
+          <w:numId w:val="1"/>
+        </w:numPr>
+        <w:rPr>
+          <w:rFonts w:ascii="DengXian" w:eastAsia="DengXian" w:hAnsi="DengXian"/>
+        </w:rPr>
+      </w:pPr>
+      <w:r>
+        <w:rPr>
+          <w:rFonts w:ascii="DengXian" w:eastAsia="DengXian" w:hAnsi="DengXian"/>
+        </w:rPr>
+        <w:t>Try to</w:t>
+      </w:r>
+      <w:r>
+        <w:rPr>
+          <w:rFonts w:ascii="DengXian" w:eastAsia="DengXian" w:hAnsi="DengXian"/>
+        </w:rPr>
+        <w:t xml:space="preserve"> plot different population size.</w:t>
+      </w:r>
+    </w:p>
+    <w:p>
+      <w:pPr>
+        <w:pStyle w:val="ListParagraph"/>
+        <w:numPr>
+          <w:ilvl w:val="0"/>
+          <w:numId w:val="1"/>
+        </w:numPr>
+        <w:rPr>
+          <w:rFonts w:ascii="DengXian" w:eastAsia="DengXian" w:hAnsi="DengXian"/>
+        </w:rPr>
+      </w:pPr>
+      <w:r>
+        <w:rPr>
+          <w:rFonts w:ascii="DengXian" w:eastAsia="DengXian" w:hAnsi="DengXian"/>
+        </w:rPr>
+        <w:t>Try to use</w:t>
+      </w:r>
+      <w:bookmarkStart w:id="0" w:name="_GoBack"/>
+      <w:bookmarkEnd w:id="0"/>
+      <w:r>
+        <w:rPr>
+          <w:rFonts w:ascii="DengXian" w:eastAsia="DengXian" w:hAnsi="DengXian"/>
+        </w:rPr>
+        <w:t xml:space="preserve"> a set effective population size</w:t>
+      </w:r>
+    </w:p>
+    <w:p>
+      <w:pPr>
+        <w:pStyle w:val="ListParagraph"/>
+        <w:ind w:left="360" w:firstLine="0"/>
         <w:rPr>
           <w:rFonts w:ascii="DengXian" w:eastAsia="DengXian" w:hAnsi="DengXian"/>
         </w:rPr>
@@ -528,6 +707,16 @@
         </w:rPr>
         <w:t>based on Infectious cases</w:t>
       </w:r>
+    </w:p>
+    <w:p>
+      <w:pPr>
+        <w:pStyle w:val="ListParagraph"/>
+        <w:ind w:left="720" w:firstLine="0"/>
+        <w:rPr>
+          <w:rFonts w:ascii="DengXian" w:eastAsia="DengXian" w:hAnsi="DengXian"/>
+          <w:b/>
+        </w:rPr>
+      </w:pPr>
     </w:p>
     <w:p>
       <w:pPr>
@@ -634,6 +823,47 @@
         </w:rPr>
         <w:t>0.0916</w:t>
       </w:r>
+      <w:r>
+        <w:rPr>
+          <w:rFonts w:ascii="DengXian" w:eastAsia="DengXian" w:hAnsi="DengXian"/>
+        </w:rPr>
+        <w:t xml:space="preserve">  </w:t>
+      </w:r>
+      <w:r>
+        <w:rPr>
+          <w:rFonts w:ascii="DengXian" w:eastAsia="DengXian" w:hAnsi="DengXian"/>
+        </w:rPr>
+        <w:t>R</w:t>
+      </w:r>
+      <w:r>
+        <w:rPr>
+          <w:rFonts w:ascii="DengXian" w:eastAsia="DengXian" w:hAnsi="DengXian"/>
+          <w:vertAlign w:val="subscript"/>
+        </w:rPr>
+        <w:t>0</w:t>
+      </w:r>
+      <w:r>
+        <w:rPr>
+          <w:rFonts w:ascii="DengXian" w:eastAsia="DengXian" w:hAnsi="DengXian"/>
+        </w:rPr>
+        <w:t xml:space="preserve"> =</w:t>
+      </w:r>
+      <w:r>
+        <w:t xml:space="preserve"> </w:t>
+      </w:r>
+      <w:r>
+        <w:rPr>
+          <w:rFonts w:ascii="DengXian" w:eastAsia="DengXian" w:hAnsi="DengXian"/>
+        </w:rPr>
+        <w:t>8.6389</w:t>
+      </w:r>
+    </w:p>
+    <w:p>
+      <w:pPr>
+        <w:rPr>
+          <w:rFonts w:ascii="DengXian" w:eastAsia="DengXian" w:hAnsi="DengXian"/>
+        </w:rPr>
+      </w:pPr>
     </w:p>
     <w:p>
       <w:pPr>
@@ -743,6 +973,40 @@
         </w:rPr>
         <w:t>0.0257</w:t>
       </w:r>
+      <w:r>
+        <w:rPr>
+          <w:rFonts w:ascii="DengXian" w:eastAsia="DengXian" w:hAnsi="DengXian"/>
+        </w:rPr>
+        <w:t xml:space="preserve">  </w:t>
+      </w:r>
+      <w:r>
+        <w:rPr>
+          <w:rFonts w:ascii="DengXian" w:eastAsia="DengXian" w:hAnsi="DengXian"/>
+        </w:rPr>
+        <w:t>R</w:t>
+      </w:r>
+      <w:r>
+        <w:rPr>
+          <w:rFonts w:ascii="DengXian" w:eastAsia="DengXian" w:hAnsi="DengXian"/>
+          <w:vertAlign w:val="subscript"/>
+        </w:rPr>
+        <w:t>0</w:t>
+      </w:r>
+      <w:r>
+        <w:rPr>
+          <w:rFonts w:ascii="DengXian" w:eastAsia="DengXian" w:hAnsi="DengXian"/>
+        </w:rPr>
+        <w:t xml:space="preserve"> =</w:t>
+      </w:r>
+      <w:r>
+        <w:t xml:space="preserve"> </w:t>
+      </w:r>
+      <w:r>
+        <w:rPr>
+          <w:rFonts w:ascii="DengXian" w:eastAsia="DengXian" w:hAnsi="DengXian"/>
+        </w:rPr>
+        <w:t>37.0355</w:t>
+      </w:r>
     </w:p>
     <w:p>
       <w:pPr>
@@ -1012,6 +1276,41 @@
         </w:rPr>
         <w:t>0.2845</w:t>
       </w:r>
+      <w:r>
+        <w:rPr>
+          <w:rFonts w:ascii="DengXian" w:eastAsia="DengXian" w:hAnsi="DengXian"/>
+          <w:iCs/>
+        </w:rPr>
+        <w:t xml:space="preserve">  </w:t>
+      </w:r>
+      <w:r>
+        <w:rPr>
+          <w:rFonts w:ascii="DengXian" w:eastAsia="DengXian" w:hAnsi="DengXian"/>
+        </w:rPr>
+        <w:t>R</w:t>
+      </w:r>
+      <w:r>
+        <w:rPr>
+          <w:rFonts w:ascii="DengXian" w:eastAsia="DengXian" w:hAnsi="DengXian"/>
+          <w:vertAlign w:val="subscript"/>
+        </w:rPr>
+        <w:t>0</w:t>
+      </w:r>
+      <w:r>
+        <w:rPr>
+          <w:rFonts w:ascii="DengXian" w:eastAsia="DengXian" w:hAnsi="DengXian"/>
+        </w:rPr>
+        <w:t xml:space="preserve"> =</w:t>
+      </w:r>
+      <w:r>
+        <w:t xml:space="preserve"> </w:t>
+      </w:r>
+      <w:r>
+        <w:rPr>
+          <w:rFonts w:ascii="DengXian" w:eastAsia="DengXian" w:hAnsi="DengXian"/>
+        </w:rPr>
+        <w:t>4.7874</w:t>
+      </w:r>
     </w:p>
     <w:p>
       <w:pPr>
@@ -1125,6 +1424,31 @@
         </w:rPr>
         <w:t>0.0577</w:t>
       </w:r>
+      <w:r>
+        <w:rPr>
+          <w:rFonts w:ascii="DengXian" w:eastAsia="DengXian" w:hAnsi="DengXian"/>
+        </w:rPr>
+        <w:t xml:space="preserve">  </w:t>
+      </w:r>
+      <w:r>
+        <w:rPr>
+          <w:rFonts w:ascii="DengXian" w:eastAsia="DengXian" w:hAnsi="DengXian"/>
+        </w:rPr>
+        <w:t>R</w:t>
+      </w:r>
+      <w:r>
+        <w:rPr>
+          <w:rFonts w:ascii="DengXian" w:eastAsia="DengXian" w:hAnsi="DengXian"/>
+          <w:vertAlign w:val="subscript"/>
+        </w:rPr>
+        <w:t>0</w:t>
+      </w:r>
+      <w:r>
+        <w:rPr>
+          <w:rFonts w:ascii="DengXian" w:eastAsia="DengXian" w:hAnsi="DengXian"/>
+        </w:rPr>
+        <w:t xml:space="preserve"> = 17.8686</w:t>
+      </w:r>
     </w:p>
     <w:p>
       <w:pPr>
@@ -1245,12 +1569,31 @@
     </w:p>
     <w:p>
       <w:pPr>
+        <w:rPr>
+          <w:rFonts w:ascii="DengXian" w:eastAsia="DengXian" w:hAnsi="DengXian"/>
+        </w:rPr>
+      </w:pPr>
+    </w:p>
+    <w:p>
+      <w:pPr>
         <w:pStyle w:val="ListParagraph"/>
-        <w:ind w:left="360" w:firstLine="0"/>
-        <w:rPr>
-          <w:rFonts w:ascii="DengXian" w:eastAsia="DengXian" w:hAnsi="DengXian"/>
-        </w:rPr>
-      </w:pPr>
+        <w:autoSpaceDE w:val="0"/>
+        <w:autoSpaceDN w:val="0"/>
+        <w:adjustRightInd w:val="0"/>
+        <w:ind w:left="360" w:firstLine="360"/>
+        <w:rPr>
+          <w:rFonts w:ascii="Courier" w:hAnsi="Courier"/>
+        </w:rPr>
+      </w:pPr>
+      <w:r>
+        <w:rPr>
+          <w:rFonts w:ascii="Courier" w:hAnsi="Courier" w:cs="Courier"/>
+          <w:color w:val="000000"/>
+          <w:sz w:val="20"/>
+          <w:szCs w:val="20"/>
+        </w:rPr>
+        <w:t>y0 = [1997 0 3 0]</w:t>
+      </w:r>
     </w:p>
     <w:p>
       <w:pPr>
@@ -1401,6 +1744,30 @@
     </w:p>
     <w:p>
       <w:pPr>
+        <w:widowControl/>
+        <w:autoSpaceDE w:val="0"/>
+        <w:autoSpaceDN w:val="0"/>
+        <w:adjustRightInd w:val="0"/>
+        <w:ind w:firstLine="720"/>
+        <w:jc w:val="left"/>
+        <w:rPr>
+          <w:rFonts w:ascii="Courier" w:hAnsi="Courier"/>
+          <w:kern w:val="0"/>
+        </w:rPr>
+      </w:pPr>
+      <w:r>
+        <w:rPr>
+          <w:rFonts w:ascii="Courier" w:hAnsi="Courier" w:cs="Courier"/>
+          <w:color w:val="000000"/>
+          <w:kern w:val="0"/>
+          <w:sz w:val="20"/>
+          <w:szCs w:val="20"/>
+        </w:rPr>
+        <w:t>y0 = [9997 0 3 0]</w:t>
+      </w:r>
+    </w:p>
+    <w:p>
+      <w:pPr>
         <w:rPr>
           <w:rFonts w:ascii="DengXian" w:eastAsia="DengXian" w:hAnsi="DengXian"/>
         </w:rPr>
@@ -1533,6 +1900,13 @@
     </w:p>
     <w:p>
       <w:pPr>
+        <w:rPr>
+          <w:rFonts w:ascii="DengXian" w:eastAsia="DengXian" w:hAnsi="DengXian"/>
+        </w:rPr>
+      </w:pPr>
+    </w:p>
+    <w:p>
+      <w:pPr>
         <w:ind w:firstLine="360"/>
         <w:rPr>
           <w:rFonts w:ascii="DengXian" w:eastAsia="DengXian" w:hAnsi="DengXian"/>
@@ -1642,8 +2016,998 @@
         </w:rPr>
         <w:t>Initial Condition is crucial!!! But the initial condition here doesn't work well.</w:t>
       </w:r>
-      <w:bookmarkStart w:id="0" w:name="_GoBack"/>
-      <w:bookmarkEnd w:id="0"/>
+    </w:p>
+    <w:p>
+      <w:pPr>
+        <w:widowControl/>
+        <w:jc w:val="left"/>
+        <w:rPr>
+          <w:rFonts w:ascii="DengXian" w:eastAsia="DengXian" w:hAnsi="DengXian"/>
+        </w:rPr>
+      </w:pPr>
+      <w:r>
+        <w:rPr>
+          <w:rFonts w:ascii="DengXian" w:eastAsia="DengXian" w:hAnsi="DengXian"/>
+        </w:rPr>
+        <w:br w:type="page"/>
+      </w:r>
+    </w:p>
+    <w:p>
+      <w:pPr>
+        <w:pStyle w:val="ListParagraph"/>
+        <w:numPr>
+          <w:ilvl w:val="0"/>
+          <w:numId w:val="3"/>
+        </w:numPr>
+        <w:rPr>
+          <w:rFonts w:ascii="DengXian" w:eastAsia="DengXian" w:hAnsi="DengXian"/>
+        </w:rPr>
+      </w:pPr>
+      <w:r>
+        <w:rPr>
+          <w:rFonts w:ascii="DengXian" w:eastAsia="DengXian" w:hAnsi="DengXian"/>
+        </w:rPr>
+        <w:t xml:space="preserve">SEIR with </w:t>
+      </w:r>
+      <w:r>
+        <w:rPr>
+          <w:rFonts w:ascii="DengXian" w:eastAsia="DengXian" w:hAnsi="DengXian"/>
+        </w:rPr>
+        <w:t>import and mortality rate</w:t>
+      </w:r>
+      <w:r>
+        <w:rPr>
+          <w:rFonts w:ascii="DengXian" w:eastAsia="DengXian" w:hAnsi="DengXian"/>
+        </w:rPr>
+        <w:t xml:space="preserve"> </w:t>
+      </w:r>
+    </w:p>
+    <w:p>
+      <w:pPr>
+        <w:pStyle w:val="ListParagraph"/>
+        <w:autoSpaceDE w:val="0"/>
+        <w:autoSpaceDN w:val="0"/>
+        <w:adjustRightInd w:val="0"/>
+        <w:ind w:left="360" w:firstLine="360"/>
+        <w:rPr>
+          <w:rFonts w:ascii="Courier" w:hAnsi="Courier"/>
+        </w:rPr>
+      </w:pPr>
+      <w:r>
+        <w:rPr>
+          <w:rFonts w:ascii="Courier" w:hAnsi="Courier" w:cs="Courier"/>
+          <w:color w:val="000000"/>
+          <w:sz w:val="20"/>
+          <w:szCs w:val="20"/>
+        </w:rPr>
+        <w:t>y0 = [1997 0 3 0]</w:t>
+      </w:r>
+    </w:p>
+    <w:p>
+      <w:pPr>
+        <w:rPr>
+          <w:rFonts w:ascii="DengXian" w:eastAsia="DengXian" w:hAnsi="DengXian"/>
+        </w:rPr>
+      </w:pPr>
+      <w:r>
+        <w:rPr>
+          <w:rFonts w:ascii="DengXian" w:eastAsia="DengXian" w:hAnsi="DengXian"/>
+          <w:noProof/>
+        </w:rPr>
+        <w:drawing>
+          <wp:inline distT="0" distB="0" distL="0" distR="0" wp14:anchorId="21BFF173" wp14:editId="37CB82B1">
+            <wp:extent cx="6400800" cy="2565400"/>
+            <wp:effectExtent l="0" t="0" r="0" b="0"/>
+            <wp:docPr id="20" name="Picture 20"/>
+            <wp:cNvGraphicFramePr>
+              <a:graphicFrameLocks xmlns:a="http://schemas.openxmlformats.org/drawingml/2006/main" noChangeAspect="1"/>
+            </wp:cNvGraphicFramePr>
+            <a:graphic xmlns:a="http://schemas.openxmlformats.org/drawingml/2006/main">
+              <a:graphicData uri="http://schemas.openxmlformats.org/drawingml/2006/picture">
+                <pic:pic xmlns:pic="http://schemas.openxmlformats.org/drawingml/2006/picture">
+                  <pic:nvPicPr>
+                    <pic:cNvPr id="20" name="seirmuGUI2lsq.eps"/>
+                    <pic:cNvPicPr/>
+                  </pic:nvPicPr>
+                  <pic:blipFill>
+                    <a:blip r:embed="rId14">
+                      <a:extLst>
+                        <a:ext uri="{28A0092B-C50C-407E-A947-70E740481C1C}">
+                          <a14:useLocalDpi xmlns:a14="http://schemas.microsoft.com/office/drawing/2010/main" val="0"/>
+                        </a:ext>
+                      </a:extLst>
+                    </a:blip>
+                    <a:stretch>
+                      <a:fillRect/>
+                    </a:stretch>
+                  </pic:blipFill>
+                  <pic:spPr>
+                    <a:xfrm>
+                      <a:off x="0" y="0"/>
+                      <a:ext cx="6400800" cy="2565400"/>
+                    </a:xfrm>
+                    <a:prstGeom prst="rect">
+                      <a:avLst/>
+                    </a:prstGeom>
+                  </pic:spPr>
+                </pic:pic>
+              </a:graphicData>
+            </a:graphic>
+          </wp:inline>
+        </w:drawing>
+      </w:r>
+    </w:p>
+    <w:p>
+      <w:pPr>
+        <w:pStyle w:val="ListParagraph"/>
+        <w:ind w:left="360" w:firstLine="0"/>
+        <w:rPr>
+          <w:rFonts w:ascii="DengXian" w:eastAsia="DengXian" w:hAnsi="DengXian"/>
+          <w:iCs/>
+        </w:rPr>
+      </w:pPr>
+      <w:r>
+        <w:rPr>
+          <w:rFonts w:ascii="DengXian" w:eastAsia="DengXian" w:hAnsi="DengXian"/>
+        </w:rPr>
+        <w:tab/>
+      </w:r>
+      <m:oMath>
+        <m:r>
+          <w:rPr>
+            <w:rFonts w:ascii="Cambria Math" w:eastAsia="DengXian" w:hAnsi="Cambria Math"/>
+          </w:rPr>
+          <m:t> </m:t>
+        </m:r>
+        <m:r>
+          <w:rPr>
+            <w:rFonts w:ascii="Cambria Math" w:eastAsia="DengXian" w:hAnsi="Cambria Math"/>
+          </w:rPr>
+          <m:t>β=</m:t>
+        </m:r>
+        <m:r>
+          <w:rPr>
+            <w:rFonts w:ascii="Cambria Math" w:eastAsia="DengXian" w:hAnsi="Cambria Math"/>
+          </w:rPr>
+          <m:t>0.001</m:t>
+        </m:r>
+        <m:r>
+          <w:rPr>
+            <w:rFonts w:ascii="Cambria Math" w:eastAsia="DengXian" w:hAnsi="Cambria Math"/>
+          </w:rPr>
+          <m:t>1083</m:t>
+        </m:r>
+        <m:r>
+          <w:rPr>
+            <w:rFonts w:ascii="Cambria Math" w:eastAsia="DengXian" w:hAnsi="Cambria Math"/>
+          </w:rPr>
+          <m:t>,</m:t>
+        </m:r>
+        <m:r>
+          <w:rPr>
+            <w:rFonts w:ascii="Cambria Math" w:eastAsia="DengXian" w:hAnsi="Cambria Math"/>
+          </w:rPr>
+          <m:t xml:space="preserve"> </m:t>
+        </m:r>
+        <m:r>
+          <w:rPr>
+            <w:rFonts w:ascii="Cambria Math" w:eastAsia="DengXian" w:hAnsi="Cambria Math"/>
+          </w:rPr>
+          <m:t>γ=</m:t>
+        </m:r>
+        <m:r>
+          <w:rPr>
+            <w:rFonts w:ascii="Cambria Math" w:eastAsia="DengXian" w:hAnsi="Cambria Math"/>
+          </w:rPr>
+          <m:t>0.01</m:t>
+        </m:r>
+        <m:r>
+          <w:rPr>
+            <w:rFonts w:ascii="Cambria Math" w:eastAsia="DengXian" w:hAnsi="Cambria Math"/>
+          </w:rPr>
+          <m:t>8268</m:t>
+        </m:r>
+        <m:r>
+          <w:rPr>
+            <w:rFonts w:ascii="Cambria Math" w:eastAsia="DengXian" w:hAnsi="Cambria Math"/>
+          </w:rPr>
+          <m:t>,</m:t>
+        </m:r>
+        <m:r>
+          <w:rPr>
+            <w:rFonts w:ascii="Cambria Math" w:eastAsia="DengXian" w:hAnsi="Cambria Math"/>
+          </w:rPr>
+          <m:t xml:space="preserve"> </m:t>
+        </m:r>
+        <m:r>
+          <w:rPr>
+            <w:rFonts w:ascii="Cambria Math" w:eastAsia="DengXian" w:hAnsi="Cambria Math"/>
+          </w:rPr>
+          <m:t xml:space="preserve"> </m:t>
+        </m:r>
+        <m:r>
+          <w:rPr>
+            <w:rFonts w:ascii="Cambria Math" w:eastAsia="DengXian" w:hAnsi="Cambria Math"/>
+          </w:rPr>
+          <m:t>k</m:t>
+        </m:r>
+        <m:r>
+          <w:rPr>
+            <w:rFonts w:ascii="Cambria Math" w:eastAsia="DengXian" w:hAnsi="Cambria Math"/>
+          </w:rPr>
+          <m:t>=</m:t>
+        </m:r>
+        <m:r>
+          <w:rPr>
+            <w:rFonts w:ascii="Cambria Math" w:eastAsia="DengXian" w:hAnsi="Cambria Math"/>
+          </w:rPr>
+          <m:t>0.2</m:t>
+        </m:r>
+        <m:r>
+          <w:rPr>
+            <w:rFonts w:ascii="Cambria Math" w:eastAsia="DengXian" w:hAnsi="Cambria Math"/>
+          </w:rPr>
+          <m:t>9200</m:t>
+        </m:r>
+        <m:r>
+          <w:rPr>
+            <w:rFonts w:ascii="Cambria Math" w:eastAsia="DengXian" w:hAnsi="Cambria Math"/>
+          </w:rPr>
+          <m:t xml:space="preserve">, </m:t>
+        </m:r>
+        <m:r>
+          <w:rPr>
+            <w:rFonts w:ascii="Cambria Math" w:eastAsia="DengXian" w:hAnsi="Cambria Math"/>
+          </w:rPr>
+          <m:t xml:space="preserve"> λ=</m:t>
+        </m:r>
+        <m:r>
+          <w:rPr>
+            <w:rFonts w:ascii="Cambria Math" w:eastAsia="DengXian" w:hAnsi="Cambria Math"/>
+          </w:rPr>
+          <m:t>-</m:t>
+        </m:r>
+        <m:r>
+          <w:rPr>
+            <w:rFonts w:ascii="Cambria Math" w:eastAsia="DengXian" w:hAnsi="Cambria Math"/>
+          </w:rPr>
+          <m:t>0.03</m:t>
+        </m:r>
+        <m:r>
+          <w:rPr>
+            <w:rFonts w:ascii="Cambria Math" w:eastAsia="DengXian" w:hAnsi="Cambria Math"/>
+          </w:rPr>
+          <m:t>4560</m:t>
+        </m:r>
+        <m:r>
+          <w:rPr>
+            <w:rFonts w:ascii="Cambria Math" w:eastAsia="DengXian" w:hAnsi="Cambria Math"/>
+          </w:rPr>
+          <m:t xml:space="preserve">, </m:t>
+        </m:r>
+        <m:r>
+          <w:rPr>
+            <w:rFonts w:ascii="Cambria Math" w:eastAsia="DengXian" w:hAnsi="Cambria Math"/>
+          </w:rPr>
+          <m:t>μ=</m:t>
+        </m:r>
+        <m:r>
+          <w:rPr>
+            <w:rFonts w:ascii="Cambria Math" w:eastAsia="DengXian" w:hAnsi="Cambria Math"/>
+          </w:rPr>
+          <m:t>-</m:t>
+        </m:r>
+        <m:r>
+          <w:rPr>
+            <w:rFonts w:ascii="Cambria Math" w:eastAsia="DengXian" w:hAnsi="Cambria Math"/>
+          </w:rPr>
+          <m:t>0.04</m:t>
+        </m:r>
+        <m:r>
+          <w:rPr>
+            <w:rFonts w:ascii="Cambria Math" w:eastAsia="DengXian" w:hAnsi="Cambria Math"/>
+          </w:rPr>
+          <m:t>6957</m:t>
+        </m:r>
+        <m:r>
+          <w:rPr>
+            <w:rFonts w:ascii="Cambria Math" w:eastAsia="DengXian" w:hAnsi="Cambria Math"/>
+          </w:rPr>
+          <m:t>,</m:t>
+        </m:r>
+      </m:oMath>
+    </w:p>
+    <w:p>
+      <w:pPr>
+        <w:pStyle w:val="ListParagraph"/>
+        <w:ind w:left="360" w:firstLine="0"/>
+        <w:rPr>
+          <w:rFonts w:ascii="DengXian" w:eastAsia="DengXian" w:hAnsi="DengXian"/>
+          <w:iCs/>
+        </w:rPr>
+      </w:pPr>
+      <m:oMathPara>
+        <m:oMath>
+          <m:r>
+            <w:rPr>
+              <w:rFonts w:ascii="Cambria Math" w:eastAsia="DengXian" w:hAnsi="Cambria Math"/>
+            </w:rPr>
+            <m:t xml:space="preserve"> </m:t>
+          </m:r>
+          <m:sSub>
+            <m:sSubPr>
+              <m:ctrlPr>
+                <w:rPr>
+                  <w:rFonts w:ascii="Cambria Math" w:eastAsia="DengXian" w:hAnsi="Cambria Math"/>
+                  <w:i/>
+                  <w:iCs/>
+                </w:rPr>
+              </m:ctrlPr>
+            </m:sSubPr>
+            <m:e>
+              <m:r>
+                <w:rPr>
+                  <w:rFonts w:ascii="Cambria Math" w:eastAsia="DengXian" w:hAnsi="Cambria Math"/>
+                </w:rPr>
+                <m:t>R</m:t>
+              </m:r>
+            </m:e>
+            <m:sub>
+              <m:r>
+                <w:rPr>
+                  <w:rFonts w:ascii="Cambria Math" w:eastAsia="DengXian" w:hAnsi="Cambria Math"/>
+                </w:rPr>
+                <m:t>0</m:t>
+              </m:r>
+            </m:sub>
+          </m:sSub>
+          <m:r>
+            <w:rPr>
+              <w:rFonts w:ascii="Cambria Math" w:eastAsia="DengXian" w:hAnsi="Cambria Math"/>
+            </w:rPr>
+            <m:t>=</m:t>
+          </m:r>
+          <m:r>
+            <w:rPr>
+              <w:rFonts w:ascii="Cambria Math" w:eastAsia="DengXian" w:hAnsi="Cambria Math"/>
+            </w:rPr>
+            <m:t>-</m:t>
+          </m:r>
+          <m:r>
+            <w:rPr>
+              <w:rFonts w:ascii="Cambria Math" w:eastAsia="DengXian" w:hAnsi="Cambria Math"/>
+            </w:rPr>
+            <m:t>0.03</m:t>
+          </m:r>
+          <m:r>
+            <w:rPr>
+              <w:rFonts w:ascii="Cambria Math" w:eastAsia="DengXian" w:hAnsi="Cambria Math"/>
+            </w:rPr>
+            <m:t>3881</m:t>
+          </m:r>
+        </m:oMath>
+      </m:oMathPara>
+    </w:p>
+    <w:p>
+      <w:pPr>
+        <w:pStyle w:val="ListParagraph"/>
+        <w:ind w:left="360" w:firstLine="0"/>
+        <w:rPr>
+          <w:rFonts w:ascii="DengXian" w:eastAsia="DengXian" w:hAnsi="DengXian"/>
+        </w:rPr>
+      </w:pPr>
+    </w:p>
+    <w:p>
+      <w:pPr>
+        <w:autoSpaceDE w:val="0"/>
+        <w:autoSpaceDN w:val="0"/>
+        <w:adjustRightInd w:val="0"/>
+        <w:ind w:firstLine="720"/>
+        <w:rPr>
+          <w:rFonts w:ascii="Courier" w:hAnsi="Courier"/>
+        </w:rPr>
+      </w:pPr>
+      <w:r>
+        <w:rPr>
+          <w:rFonts w:ascii="Courier" w:hAnsi="Courier" w:cs="Courier"/>
+          <w:color w:val="000000"/>
+          <w:sz w:val="20"/>
+          <w:szCs w:val="20"/>
+        </w:rPr>
+        <w:t>y0 = [9997 0 3 0]</w:t>
+      </w:r>
+    </w:p>
+    <w:p>
+      <w:pPr>
+        <w:pStyle w:val="ListParagraph"/>
+        <w:ind w:left="360" w:firstLine="0"/>
+        <w:rPr>
+          <w:rFonts w:ascii="DengXian" w:eastAsia="DengXian" w:hAnsi="DengXian"/>
+        </w:rPr>
+      </w:pPr>
+      <w:r>
+        <w:rPr>
+          <w:rFonts w:ascii="DengXian" w:eastAsia="DengXian" w:hAnsi="DengXian"/>
+          <w:noProof/>
+        </w:rPr>
+        <w:drawing>
+          <wp:inline distT="0" distB="0" distL="0" distR="0" wp14:anchorId="1C38CEB4" wp14:editId="409F5661">
+            <wp:extent cx="6400800" cy="2562860"/>
+            <wp:effectExtent l="0" t="0" r="0" b="2540"/>
+            <wp:docPr id="21" name="Picture 21"/>
+            <wp:cNvGraphicFramePr>
+              <a:graphicFrameLocks xmlns:a="http://schemas.openxmlformats.org/drawingml/2006/main" noChangeAspect="1"/>
+            </wp:cNvGraphicFramePr>
+            <a:graphic xmlns:a="http://schemas.openxmlformats.org/drawingml/2006/main">
+              <a:graphicData uri="http://schemas.openxmlformats.org/drawingml/2006/picture">
+                <pic:pic xmlns:pic="http://schemas.openxmlformats.org/drawingml/2006/picture">
+                  <pic:nvPicPr>
+                    <pic:cNvPr id="21" name="seirmuSL2lsq.eps"/>
+                    <pic:cNvPicPr/>
+                  </pic:nvPicPr>
+                  <pic:blipFill>
+                    <a:blip r:embed="rId15">
+                      <a:extLst>
+                        <a:ext uri="{28A0092B-C50C-407E-A947-70E740481C1C}">
+                          <a14:useLocalDpi xmlns:a14="http://schemas.microsoft.com/office/drawing/2010/main" val="0"/>
+                        </a:ext>
+                      </a:extLst>
+                    </a:blip>
+                    <a:stretch>
+                      <a:fillRect/>
+                    </a:stretch>
+                  </pic:blipFill>
+                  <pic:spPr>
+                    <a:xfrm>
+                      <a:off x="0" y="0"/>
+                      <a:ext cx="6400800" cy="2562860"/>
+                    </a:xfrm>
+                    <a:prstGeom prst="rect">
+                      <a:avLst/>
+                    </a:prstGeom>
+                  </pic:spPr>
+                </pic:pic>
+              </a:graphicData>
+            </a:graphic>
+          </wp:inline>
+        </w:drawing>
+      </w:r>
+    </w:p>
+    <w:p>
+      <w:pPr>
+        <w:pStyle w:val="ListParagraph"/>
+        <w:ind w:left="360" w:firstLine="0"/>
+        <w:rPr>
+          <w:rFonts w:ascii="DengXian" w:eastAsia="DengXian" w:hAnsi="DengXian"/>
+          <w:iCs/>
+        </w:rPr>
+      </w:pPr>
+      <w:r>
+        <w:rPr>
+          <w:rFonts w:ascii="DengXian" w:eastAsia="DengXian" w:hAnsi="DengXian"/>
+        </w:rPr>
+        <w:tab/>
+      </w:r>
+      <m:oMath>
+        <m:r>
+          <w:rPr>
+            <w:rFonts w:ascii="Cambria Math" w:eastAsia="DengXian" w:hAnsi="Cambria Math"/>
+          </w:rPr>
+          <m:t> β=</m:t>
+        </m:r>
+        <m:r>
+          <w:rPr>
+            <w:rFonts w:ascii="Cambria Math" w:eastAsia="DengXian" w:hAnsi="Cambria Math"/>
+          </w:rPr>
+          <m:t>0.0007</m:t>
+        </m:r>
+        <m:r>
+          <w:rPr>
+            <w:rFonts w:ascii="Cambria Math" w:eastAsia="DengXian" w:hAnsi="Cambria Math"/>
+          </w:rPr>
+          <m:t>016</m:t>
+        </m:r>
+        <m:r>
+          <w:rPr>
+            <w:rFonts w:ascii="Cambria Math" w:eastAsia="DengXian" w:hAnsi="Cambria Math"/>
+          </w:rPr>
+          <m:t>,</m:t>
+        </m:r>
+        <m:r>
+          <w:rPr>
+            <w:rFonts w:ascii="Cambria Math" w:eastAsia="DengXian" w:hAnsi="Cambria Math"/>
+          </w:rPr>
+          <m:t xml:space="preserve">  </m:t>
+        </m:r>
+        <m:r>
+          <w:rPr>
+            <w:rFonts w:ascii="Cambria Math" w:eastAsia="DengXian" w:hAnsi="Cambria Math"/>
+          </w:rPr>
+          <m:t>γ=</m:t>
+        </m:r>
+        <m:r>
+          <w:rPr>
+            <w:rFonts w:ascii="Cambria Math" w:eastAsia="DengXian" w:hAnsi="Cambria Math"/>
+          </w:rPr>
+          <m:t>0.00</m:t>
+        </m:r>
+        <m:r>
+          <w:rPr>
+            <w:rFonts w:ascii="Cambria Math" w:eastAsia="DengXian" w:hAnsi="Cambria Math"/>
+          </w:rPr>
+          <m:t>97733</m:t>
+        </m:r>
+        <m:r>
+          <w:rPr>
+            <w:rFonts w:ascii="Cambria Math" w:eastAsia="DengXian" w:hAnsi="Cambria Math"/>
+          </w:rPr>
+          <m:t xml:space="preserve">, </m:t>
+        </m:r>
+        <m:r>
+          <w:rPr>
+            <w:rFonts w:ascii="Cambria Math" w:eastAsia="DengXian" w:hAnsi="Cambria Math"/>
+          </w:rPr>
+          <m:t>k</m:t>
+        </m:r>
+        <m:r>
+          <w:rPr>
+            <w:rFonts w:ascii="Cambria Math" w:eastAsia="DengXian" w:hAnsi="Cambria Math"/>
+          </w:rPr>
+          <m:t>=</m:t>
+        </m:r>
+        <m:r>
+          <w:rPr>
+            <w:rFonts w:ascii="Cambria Math" w:eastAsia="DengXian" w:hAnsi="Cambria Math"/>
+          </w:rPr>
+          <m:t>0.07</m:t>
+        </m:r>
+        <m:r>
+          <w:rPr>
+            <w:rFonts w:ascii="Cambria Math" w:eastAsia="DengXian" w:hAnsi="Cambria Math"/>
+          </w:rPr>
+          <m:t>4564</m:t>
+        </m:r>
+        <m:r>
+          <w:rPr>
+            <w:rFonts w:ascii="Cambria Math" w:eastAsia="DengXian" w:hAnsi="Cambria Math"/>
+          </w:rPr>
+          <m:t>,</m:t>
+        </m:r>
+        <m:r>
+          <w:rPr>
+            <w:rFonts w:ascii="Cambria Math" w:eastAsia="DengXian" w:hAnsi="Cambria Math"/>
+          </w:rPr>
+          <m:t xml:space="preserve"> λ=</m:t>
+        </m:r>
+        <m:r>
+          <w:rPr>
+            <w:rFonts w:ascii="Cambria Math" w:eastAsia="DengXian" w:hAnsi="Cambria Math"/>
+          </w:rPr>
+          <m:t>0.2</m:t>
+        </m:r>
+        <m:r>
+          <w:rPr>
+            <w:rFonts w:ascii="Cambria Math" w:eastAsia="DengXian" w:hAnsi="Cambria Math"/>
+          </w:rPr>
+          <m:t>7091</m:t>
+        </m:r>
+        <m:r>
+          <w:rPr>
+            <w:rFonts w:ascii="Cambria Math" w:eastAsia="DengXian" w:hAnsi="Cambria Math"/>
+          </w:rPr>
+          <m:t xml:space="preserve">, </m:t>
+        </m:r>
+        <m:r>
+          <w:rPr>
+            <w:rFonts w:ascii="Cambria Math" w:eastAsia="DengXian" w:hAnsi="Cambria Math"/>
+          </w:rPr>
+          <m:t>μ=</m:t>
+        </m:r>
+        <m:r>
+          <w:rPr>
+            <w:rFonts w:ascii="Cambria Math" w:eastAsia="DengXian" w:hAnsi="Cambria Math"/>
+          </w:rPr>
+          <m:t>-</m:t>
+        </m:r>
+        <m:r>
+          <w:rPr>
+            <w:rFonts w:ascii="Cambria Math" w:eastAsia="DengXian" w:hAnsi="Cambria Math"/>
+          </w:rPr>
+          <m:t>0.01467</m:t>
+        </m:r>
+        <m:r>
+          <w:rPr>
+            <w:rFonts w:ascii="Cambria Math" w:eastAsia="DengXian" w:hAnsi="Cambria Math"/>
+          </w:rPr>
+          <m:t>,</m:t>
+        </m:r>
+        <m:r>
+          <w:rPr>
+            <w:rFonts w:ascii="Cambria Math" w:eastAsia="DengXian" w:hAnsi="Cambria Math"/>
+          </w:rPr>
+          <m:t xml:space="preserve"> </m:t>
+        </m:r>
+        <m:r>
+          <w:rPr>
+            <w:rFonts w:ascii="Cambria Math" w:eastAsia="DengXian" w:hAnsi="Cambria Math"/>
+          </w:rPr>
+          <m:t xml:space="preserve"> </m:t>
+        </m:r>
+      </m:oMath>
+    </w:p>
+    <w:p>
+      <w:pPr>
+        <w:pStyle w:val="ListParagraph"/>
+        <w:ind w:left="360" w:firstLine="0"/>
+        <w:rPr>
+          <w:rFonts w:ascii="DengXian" w:eastAsia="DengXian" w:hAnsi="DengXian"/>
+          <w:iCs/>
+        </w:rPr>
+      </w:pPr>
+      <m:oMathPara>
+        <m:oMath>
+          <m:sSub>
+            <m:sSubPr>
+              <m:ctrlPr>
+                <w:rPr>
+                  <w:rFonts w:ascii="Cambria Math" w:eastAsia="DengXian" w:hAnsi="Cambria Math"/>
+                  <w:i/>
+                  <w:iCs/>
+                </w:rPr>
+              </m:ctrlPr>
+            </m:sSubPr>
+            <m:e>
+              <m:r>
+                <w:rPr>
+                  <w:rFonts w:ascii="Cambria Math" w:eastAsia="DengXian" w:hAnsi="Cambria Math"/>
+                </w:rPr>
+                <m:t>R</m:t>
+              </m:r>
+            </m:e>
+            <m:sub>
+              <m:r>
+                <w:rPr>
+                  <w:rFonts w:ascii="Cambria Math" w:eastAsia="DengXian" w:hAnsi="Cambria Math"/>
+                </w:rPr>
+                <m:t>0</m:t>
+              </m:r>
+            </m:sub>
+          </m:sSub>
+          <m:r>
+            <w:rPr>
+              <w:rFonts w:ascii="Cambria Math" w:eastAsia="DengXian" w:hAnsi="Cambria Math"/>
+            </w:rPr>
+            <m:t>=</m:t>
+          </m:r>
+          <m:r>
+            <w:rPr>
+              <w:rFonts w:ascii="Cambria Math" w:eastAsia="DengXian" w:hAnsi="Cambria Math"/>
+            </w:rPr>
+            <m:t xml:space="preserve"> </m:t>
+          </m:r>
+          <m:r>
+            <w:rPr>
+              <w:rFonts w:ascii="Cambria Math" w:eastAsia="DengXian" w:hAnsi="Cambria Math"/>
+            </w:rPr>
+            <m:t>3.2936</m:t>
+          </m:r>
+        </m:oMath>
+      </m:oMathPara>
+    </w:p>
+    <w:p>
+      <w:pPr>
+        <w:pStyle w:val="ListParagraph"/>
+        <w:ind w:left="360" w:firstLine="0"/>
+        <w:rPr>
+          <w:rFonts w:ascii="DengXian" w:eastAsia="DengXian" w:hAnsi="DengXian"/>
+        </w:rPr>
+      </w:pPr>
+    </w:p>
+    <w:p>
+      <w:pPr>
+        <w:ind w:firstLine="360"/>
+        <w:rPr>
+          <w:rFonts w:ascii="DengXian" w:eastAsia="DengXian" w:hAnsi="DengXian"/>
+        </w:rPr>
+      </w:pPr>
+      <w:r>
+        <w:rPr>
+          <w:rFonts w:ascii="DengXian" w:eastAsia="DengXian" w:hAnsi="DengXian"/>
+          <w:b/>
+        </w:rPr>
+        <w:t xml:space="preserve">Conclusion: </w:t>
+      </w:r>
+      <w:r>
+        <w:rPr>
+          <w:rFonts w:ascii="DengXian" w:eastAsia="DengXian" w:hAnsi="DengXian"/>
+          <w:b/>
+        </w:rPr>
+        <w:tab/>
+      </w:r>
+      <w:r>
+        <w:rPr>
+          <w:rFonts w:ascii="DengXian" w:eastAsia="DengXian" w:hAnsi="DengXian"/>
+        </w:rPr>
+        <w:t xml:space="preserve">Support </w:t>
+      </w:r>
+    </w:p>
+    <w:p>
+      <w:pPr>
+        <w:ind w:firstLine="360"/>
+        <w:rPr>
+          <w:rFonts w:ascii="DengXian" w:eastAsia="DengXian" w:hAnsi="DengXian"/>
+        </w:rPr>
+      </w:pPr>
+      <w:r>
+        <w:rPr>
+          <w:rFonts w:ascii="DengXian" w:eastAsia="DengXian" w:hAnsi="DengXian"/>
+          <w:b/>
+        </w:rPr>
+        <w:t>Remark:</w:t>
+      </w:r>
+      <w:r>
+        <w:rPr>
+          <w:rFonts w:ascii="DengXian" w:eastAsia="DengXian" w:hAnsi="DengXian"/>
+          <w:b/>
+        </w:rPr>
+        <w:tab/>
+      </w:r>
+      <w:r>
+        <w:rPr>
+          <w:rFonts w:ascii="DengXian" w:eastAsia="DengXian" w:hAnsi="DengXian"/>
+          <w:b/>
+        </w:rPr>
+        <w:tab/>
+      </w:r>
+      <w:r>
+        <w:rPr>
+          <w:rFonts w:ascii="DengXian" w:eastAsia="DengXian" w:hAnsi="DengXian"/>
+        </w:rPr>
+        <w:t>Fit better, but negative mortality doesn’t</w:t>
+      </w:r>
+      <w:r>
+        <w:rPr>
+          <w:rFonts w:ascii="DengXian" w:eastAsia="DengXian" w:hAnsi="DengXian"/>
+        </w:rPr>
+        <w:t xml:space="preserve"> make sense</w:t>
+      </w:r>
+      <w:r>
+        <w:rPr>
+          <w:rFonts w:ascii="DengXian" w:eastAsia="DengXian" w:hAnsi="DengXian"/>
+        </w:rPr>
+        <w:t>.</w:t>
+      </w:r>
+    </w:p>
+    <w:p>
+      <w:pPr>
+        <w:widowControl/>
+        <w:jc w:val="left"/>
+        <w:rPr>
+          <w:rFonts w:ascii="DengXian" w:eastAsia="DengXian" w:hAnsi="DengXian"/>
+          <w:kern w:val="0"/>
+        </w:rPr>
+      </w:pPr>
+      <w:r>
+        <w:rPr>
+          <w:rFonts w:ascii="DengXian" w:eastAsia="DengXian" w:hAnsi="DengXian"/>
+          <w:kern w:val="0"/>
+        </w:rPr>
+        <w:br w:type="page"/>
+      </w:r>
+    </w:p>
+    <w:p>
+      <w:pPr>
+        <w:pStyle w:val="ListParagraph"/>
+        <w:numPr>
+          <w:ilvl w:val="0"/>
+          <w:numId w:val="3"/>
+        </w:numPr>
+        <w:rPr>
+          <w:rFonts w:ascii="DengXian" w:eastAsia="DengXian" w:hAnsi="DengXian"/>
+        </w:rPr>
+      </w:pPr>
+      <w:r>
+        <w:rPr>
+          <w:rFonts w:ascii="DengXian" w:eastAsia="DengXian" w:hAnsi="DengXian"/>
+        </w:rPr>
+        <w:t xml:space="preserve">Try to search for minimum least square for </w:t>
+      </w:r>
+      <m:oMath>
+        <m:r>
+          <w:rPr>
+            <w:rFonts w:ascii="Cambria Math" w:eastAsia="DengXian" w:hAnsi="Cambria Math"/>
+          </w:rPr>
+          <m:t>β</m:t>
+        </m:r>
+        <m:r>
+          <w:rPr>
+            <w:rFonts w:ascii="Cambria Math" w:eastAsia="DengXian" w:hAnsi="Cambria Math"/>
+          </w:rPr>
+          <m:t>,</m:t>
+        </m:r>
+      </m:oMath>
+      <w:r>
+        <w:rPr>
+          <w:rFonts w:ascii="DengXian" w:eastAsia="DengXian" w:hAnsi="DengXian"/>
+        </w:rPr>
+        <w:t xml:space="preserve"> </w:t>
+      </w:r>
+      <m:oMath>
+        <m:r>
+          <w:rPr>
+            <w:rFonts w:ascii="Cambria Math" w:eastAsia="DengXian" w:hAnsi="Cambria Math"/>
+          </w:rPr>
+          <m:t>γ</m:t>
+        </m:r>
+        <m:r>
+          <w:rPr>
+            <w:rFonts w:ascii="Cambria Math" w:eastAsia="DengXian" w:hAnsi="Cambria Math"/>
+          </w:rPr>
+          <m:t xml:space="preserve">, </m:t>
+        </m:r>
+      </m:oMath>
+      <w:r>
+        <w:rPr>
+          <w:rFonts w:ascii="DengXian" w:eastAsia="DengXian" w:hAnsi="DengXian"/>
+        </w:rPr>
+        <w:t xml:space="preserve"> </w:t>
+      </w:r>
+      <m:oMath>
+        <m:r>
+          <w:rPr>
+            <w:rFonts w:ascii="Cambria Math" w:eastAsia="DengXian" w:hAnsi="Cambria Math"/>
+          </w:rPr>
+          <m:t>k</m:t>
+        </m:r>
+        <m:r>
+          <w:rPr>
+            <w:rFonts w:ascii="Cambria Math" w:eastAsia="DengXian" w:hAnsi="Cambria Math"/>
+          </w:rPr>
+          <m:t xml:space="preserve">, </m:t>
+        </m:r>
+      </m:oMath>
+      <w:r>
+        <w:rPr>
+          <w:rFonts w:ascii="DengXian" w:eastAsia="DengXian" w:hAnsi="DengXian"/>
+          <w:iCs/>
+        </w:rPr>
+        <w:t>S</w:t>
+      </w:r>
+      <w:r>
+        <w:rPr>
+          <w:rFonts w:ascii="DengXian" w:eastAsia="DengXian" w:hAnsi="DengXian"/>
+          <w:iCs/>
+          <w:vertAlign w:val="subscript"/>
+        </w:rPr>
+        <w:t>0</w:t>
+      </w:r>
+      <w:r>
+        <w:rPr>
+          <w:rFonts w:ascii="DengXian" w:eastAsia="DengXian" w:hAnsi="DengXian"/>
+          <w:iCs/>
+        </w:rPr>
+        <w:t>, I</w:t>
+      </w:r>
+      <w:r>
+        <w:rPr>
+          <w:rFonts w:ascii="DengXian" w:eastAsia="DengXian" w:hAnsi="DengXian"/>
+          <w:iCs/>
+          <w:vertAlign w:val="subscript"/>
+        </w:rPr>
+        <w:t>0</w:t>
+      </w:r>
+      <w:r>
+        <w:rPr>
+          <w:rFonts w:ascii="DengXian" w:eastAsia="DengXian" w:hAnsi="DengXian"/>
+          <w:iCs/>
+        </w:rPr>
+        <w:t xml:space="preserve"> .</w:t>
+      </w:r>
+    </w:p>
+    <w:p>
+      <w:pPr>
+        <w:pStyle w:val="ListParagraph"/>
+        <w:ind w:left="360" w:firstLine="0"/>
+        <w:rPr>
+          <w:rFonts w:ascii="DengXian" w:eastAsia="DengXian" w:hAnsi="DengXian"/>
+          <w:iCs/>
+        </w:rPr>
+      </w:pPr>
+      <w:r>
+        <w:rPr>
+          <w:rFonts w:ascii="DengXian" w:eastAsia="DengXian" w:hAnsi="DengXian"/>
+          <w:iCs/>
+        </w:rPr>
+        <w:t xml:space="preserve">This takes 5 dimension Monte Carlos. </w:t>
+      </w:r>
+      <w:r>
+        <w:rPr>
+          <w:rFonts w:ascii="DengXian" w:eastAsia="DengXian" w:hAnsi="DengXian"/>
+          <w:iCs/>
+        </w:rPr>
+        <w:t xml:space="preserve">My </w:t>
+      </w:r>
+      <w:r>
+        <w:rPr>
+          <w:rFonts w:ascii="DengXian" w:eastAsia="DengXian" w:hAnsi="DengXian"/>
+          <w:iCs/>
+        </w:rPr>
+        <w:t>Matlab fails.</w:t>
+      </w:r>
+    </w:p>
+    <w:p>
+      <w:pPr>
+        <w:pStyle w:val="ListParagraph"/>
+        <w:ind w:left="360" w:firstLine="0"/>
+        <w:rPr>
+          <w:rFonts w:ascii="DengXian" w:eastAsia="DengXian" w:hAnsi="DengXian"/>
+          <w:iCs/>
+        </w:rPr>
+      </w:pPr>
+    </w:p>
+    <w:p>
+      <w:pPr>
+        <w:pStyle w:val="ListParagraph"/>
+        <w:numPr>
+          <w:ilvl w:val="0"/>
+          <w:numId w:val="3"/>
+        </w:numPr>
+        <w:rPr>
+          <w:rFonts w:ascii="DengXian" w:eastAsia="DengXian" w:hAnsi="DengXian"/>
+        </w:rPr>
+      </w:pPr>
+      <w:r>
+        <w:rPr>
+          <w:rFonts w:ascii="DengXian" w:eastAsia="DengXian" w:hAnsi="DengXian"/>
+        </w:rPr>
+        <w:t>Another way is to plot different populati</w:t>
+      </w:r>
+      <w:r>
+        <w:rPr>
+          <w:rFonts w:ascii="DengXian" w:eastAsia="DengXian" w:hAnsi="DengXian"/>
+        </w:rPr>
+        <w:t>on size.</w:t>
+      </w:r>
+    </w:p>
+    <w:p>
+      <w:pPr>
+        <w:pStyle w:val="ListParagraph"/>
+        <w:ind w:left="360" w:firstLine="0"/>
+        <w:rPr>
+          <w:rFonts w:ascii="DengXian" w:eastAsia="DengXian" w:hAnsi="DengXian"/>
+        </w:rPr>
+      </w:pPr>
+    </w:p>
+    <w:p>
+      <w:pPr>
+        <w:rPr>
+          <w:rFonts w:ascii="DengXian" w:eastAsia="DengXian" w:hAnsi="DengXian"/>
+        </w:rPr>
+      </w:pPr>
+    </w:p>
+    <w:p>
+      <w:pPr>
+        <w:pStyle w:val="ListParagraph"/>
+        <w:numPr>
+          <w:ilvl w:val="0"/>
+          <w:numId w:val="3"/>
+        </w:numPr>
+        <w:rPr>
+          <w:rFonts w:ascii="DengXian" w:eastAsia="DengXian" w:hAnsi="DengXian"/>
+        </w:rPr>
+      </w:pPr>
+      <w:r>
+        <w:rPr>
+          <w:rFonts w:ascii="DengXian" w:eastAsia="DengXian" w:hAnsi="DengXian"/>
+        </w:rPr>
+        <w:t>Or I use a set effective population size</w:t>
+      </w:r>
+      <w:r>
+        <w:rPr>
+          <w:rFonts w:ascii="DengXian" w:eastAsia="DengXian" w:hAnsi="DengXian"/>
+        </w:rPr>
+        <w:t>.</w:t>
+      </w:r>
     </w:p>
     <w:p>
       <w:pPr>
@@ -1653,7 +3017,7 @@
       </w:pPr>
     </w:p>
     <w:sectPr>
-      <w:headerReference w:type="default" r:id="rId14"/>
+      <w:headerReference w:type="default" r:id="rId16"/>
       <w:pgSz w:w="12240" w:h="15840"/>
       <w:pgMar w:top="1179" w:right="1080" w:bottom="1098" w:left="1080" w:header="378" w:footer="720" w:gutter="0"/>
       <w:cols w:space="720"/>

</xml_diff>